<commit_message>
PROC-16 PROC-20 PROC-22 Pruebas con Jasmine integradas correctamente y cambios en inicio de sesión
</commit_message>
<xml_diff>
--- a/docs/Desarrollo del proyecto.docx
+++ b/docs/Desarrollo del proyecto.docx
@@ -30,7 +30,7 @@
           <w:szCs w:val="40"/>
         </w:rPr>
         <w:drawing>
-          <wp:anchor distT="0" distB="0" distL="114300" distR="114300" simplePos="0" relativeHeight="251658240" behindDoc="1" locked="0" layoutInCell="1" allowOverlap="1" wp14:anchorId="03B710CA" wp14:editId="05E166A1">
+          <wp:anchor distT="0" distB="0" distL="114300" distR="114300" simplePos="0" relativeHeight="251658240" behindDoc="1" locked="0" layoutInCell="1" allowOverlap="1" wp14:anchorId="03B710CA" wp14:editId="1CAC082F">
             <wp:simplePos x="0" y="0"/>
             <wp:positionH relativeFrom="margin">
               <wp:posOffset>-615315</wp:posOffset>
@@ -1334,13 +1334,8 @@
         <w:t xml:space="preserve"> se comenzó a poner en marcha el proyecto</w:t>
       </w:r>
       <w:r>
-        <w:t xml:space="preserve">, escogimos como herramienta de modelado </w:t>
-      </w:r>
-      <w:proofErr w:type="spellStart"/>
-      <w:r>
-        <w:t>StarUML</w:t>
-      </w:r>
-      <w:proofErr w:type="spellEnd"/>
+        <w:t>, escogimos como herramienta de modelado StarUML</w:t>
+      </w:r>
       <w:r>
         <w:t xml:space="preserve"> y en ella creamos dos diagramas que comentaré más adelante.</w:t>
       </w:r>
@@ -1441,15 +1436,7 @@
         <w:t xml:space="preserve"> y el modelo</w:t>
       </w:r>
       <w:r>
-        <w:t xml:space="preserve">, luego el </w:t>
-      </w:r>
-      <w:proofErr w:type="spellStart"/>
-      <w:r>
-        <w:t>backend</w:t>
-      </w:r>
-      <w:proofErr w:type="spellEnd"/>
-      <w:r>
-        <w:t xml:space="preserve"> correspondiente a </w:t>
+        <w:t xml:space="preserve">, luego el backend correspondiente a </w:t>
       </w:r>
       <w:r>
         <w:t xml:space="preserve">los artefactos </w:t>
@@ -1470,13 +1457,8 @@
         <w:t xml:space="preserve"> Expusimos </w:t>
       </w:r>
       <w:r>
-        <w:t xml:space="preserve">la lógica en la capa </w:t>
-      </w:r>
-      <w:proofErr w:type="spellStart"/>
-      <w:r>
-        <w:t>Rest</w:t>
-      </w:r>
-      <w:proofErr w:type="spellEnd"/>
+        <w:t>la lógica en la capa Rest</w:t>
+      </w:r>
       <w:r>
         <w:t xml:space="preserve"> e implementamos un cliente de comunicación con dicha capa. </w:t>
       </w:r>
@@ -1505,7 +1487,7 @@
           <w:rPr>
             <w:rStyle w:val="Hipervnculo"/>
           </w:rPr>
-          <w:t>https://procesos2324-5rfb3lj4yq-ew.a.run.app/</w:t>
+          <w:t>https://arquitectura-base-github-5rfb3lj4yq-ew.a.run.app/</w:t>
         </w:r>
       </w:hyperlink>
       <w:r>
@@ -1529,15 +1511,7 @@
         <w:t xml:space="preserve">, el cual tendrá un Sistema que tendrá 1 o muchos Usuarios. Inicialmente Usuario solo tiene un Nick, pero posteriormente en </w:t>
       </w:r>
       <w:r>
-        <w:t xml:space="preserve">siguientes </w:t>
-      </w:r>
-      <w:proofErr w:type="spellStart"/>
-      <w:r>
-        <w:t>Sprints</w:t>
-      </w:r>
-      <w:proofErr w:type="spellEnd"/>
-      <w:r>
-        <w:t xml:space="preserve"> lo modificaremos según nuestras necesidades.</w:t>
+        <w:t>siguientes Sprints lo modificaremos según nuestras necesidades.</w:t>
       </w:r>
     </w:p>
     <w:p>
@@ -1641,21 +1615,11 @@
         <w:t xml:space="preserve"> con esa capa de comunicación </w:t>
       </w:r>
       <w:r>
-        <w:t xml:space="preserve">con el API </w:t>
-      </w:r>
-      <w:proofErr w:type="spellStart"/>
-      <w:r>
-        <w:t>Rest</w:t>
-      </w:r>
-      <w:proofErr w:type="spellEnd"/>
-      <w:r>
-        <w:t xml:space="preserve">, para mantener desacoplados los datos y las funcionalidades de nuestro sistema. Y un servidor </w:t>
-      </w:r>
-      <w:proofErr w:type="spellStart"/>
-      <w:r>
-        <w:t>NodeJS</w:t>
-      </w:r>
-      <w:proofErr w:type="spellEnd"/>
+        <w:t>con el API Rest</w:t>
+      </w:r>
+      <w:r>
+        <w:t>, para mantener desacoplados los datos y las funcionalidades de nuestro sistema. Y un servidor NodeJS</w:t>
+      </w:r>
       <w:r>
         <w:t xml:space="preserve"> clásico de tres capas, aunque la conexión con MongoDB se ha quedado fuera del alcance de este Sprint.</w:t>
       </w:r>
@@ -1752,13 +1716,89 @@
     <w:p>
       <w:pPr>
         <w:spacing w:after="0"/>
-      </w:pPr>
-      <w:r>
-        <w:t>Mostrar incremento al PO</w:t>
-      </w:r>
-      <w:r>
-        <w:br/>
-      </w:r>
+        <w:jc w:val="both"/>
+      </w:pPr>
+      <w:r>
+        <w:t>Tras realizar la reunión de revisión con el PO concluimos que el sprint se logró satisfactoriamente según los PBI establecidos para este sprint</w:t>
+      </w:r>
+      <w:r>
+        <w:t xml:space="preserve">. En este sprint, incluimos dos historias de usuarios a completar, PROC-1 Como cliente quiero un desarrollo de la arquitectura de la solución y PROC-7 Como cliente quiero un documento del proyecto. </w:t>
+      </w:r>
+    </w:p>
+    <w:p>
+      <w:pPr>
+        <w:spacing w:after="0"/>
+        <w:jc w:val="both"/>
+      </w:pPr>
+    </w:p>
+    <w:p>
+      <w:pPr>
+        <w:keepNext/>
+        <w:spacing w:after="0"/>
+        <w:jc w:val="both"/>
+      </w:pPr>
+      <w:r>
+        <w:drawing>
+          <wp:inline distT="0" distB="0" distL="0" distR="0" wp14:anchorId="0AEB916C" wp14:editId="437E0E56">
+            <wp:extent cx="5400040" cy="459740"/>
+            <wp:effectExtent l="0" t="0" r="0" b="0"/>
+            <wp:docPr id="1461316931" name="Imagen 1"/>
+            <wp:cNvGraphicFramePr>
+              <a:graphicFrameLocks xmlns:a="http://schemas.openxmlformats.org/drawingml/2006/main" noChangeAspect="1"/>
+            </wp:cNvGraphicFramePr>
+            <a:graphic xmlns:a="http://schemas.openxmlformats.org/drawingml/2006/main">
+              <a:graphicData uri="http://schemas.openxmlformats.org/drawingml/2006/picture">
+                <pic:pic xmlns:pic="http://schemas.openxmlformats.org/drawingml/2006/picture">
+                  <pic:nvPicPr>
+                    <pic:cNvPr id="1461316931" name=""/>
+                    <pic:cNvPicPr/>
+                  </pic:nvPicPr>
+                  <pic:blipFill>
+                    <a:blip r:embed="rId17"/>
+                    <a:stretch>
+                      <a:fillRect/>
+                    </a:stretch>
+                  </pic:blipFill>
+                  <pic:spPr>
+                    <a:xfrm>
+                      <a:off x="0" y="0"/>
+                      <a:ext cx="5400040" cy="459740"/>
+                    </a:xfrm>
+                    <a:prstGeom prst="rect">
+                      <a:avLst/>
+                    </a:prstGeom>
+                  </pic:spPr>
+                </pic:pic>
+              </a:graphicData>
+            </a:graphic>
+          </wp:inline>
+        </w:drawing>
+      </w:r>
+    </w:p>
+    <w:p>
+      <w:pPr>
+        <w:pStyle w:val="Descripcin"/>
+        <w:jc w:val="center"/>
+      </w:pPr>
+      <w:r>
+        <w:t xml:space="preserve">Ilustración </w:t>
+      </w:r>
+      <w:fldSimple w:instr=" SEQ Ilustración \* ARABIC ">
+        <w:r>
+          <w:rPr>
+            <w:noProof/>
+          </w:rPr>
+          <w:t>3</w:t>
+        </w:r>
+      </w:fldSimple>
+      <w:r>
+        <w:t>: Imagen PBI del Sprint 1</w:t>
+      </w:r>
+    </w:p>
+    <w:p>
+      <w:pPr>
+        <w:pStyle w:val="Ttulo1"/>
+      </w:pPr>
       <w:r>
         <w:rPr>
           <w:rStyle w:val="Ttulo2Car"/>
@@ -1827,7 +1867,7 @@
                     <pic:cNvPicPr/>
                   </pic:nvPicPr>
                   <pic:blipFill rotWithShape="1">
-                    <a:blip r:embed="rId17"/>
+                    <a:blip r:embed="rId18"/>
                     <a:srcRect t="13372"/>
                     <a:stretch/>
                   </pic:blipFill>
@@ -1869,7 +1909,7 @@
           <w:rPr>
             <w:noProof/>
           </w:rPr>
-          <w:t>3</w:t>
+          <w:t>4</w:t>
         </w:r>
       </w:fldSimple>
       <w:r>
@@ -1888,6 +1928,401 @@
       </w:pPr>
       <w:bookmarkStart w:id="8" w:name="_Toc147507948"/>
       <w:r>
+        <w:t>Sprint 2: Usuarios</w:t>
+      </w:r>
+    </w:p>
+    <w:p>
+      <w:pPr>
+        <w:pStyle w:val="Ttulo2"/>
+      </w:pPr>
+      <w:r>
+        <w:t>Reunión de preparación del Sprint</w:t>
+      </w:r>
+    </w:p>
+    <w:p>
+      <w:pPr>
+        <w:jc w:val="both"/>
+      </w:pPr>
+      <w:r>
+        <w:t>En este sprint definimos que queríamos poder mantener el estado del usuario por medio de las cookies, permitir el inicio de sesión mediante autenticación de terceros, en nuestro caso Google, y permitir la persistencia de nuestros usuarios</w:t>
+      </w:r>
+      <w:r>
+        <w:t xml:space="preserve"> gracias a MongoDB.</w:t>
+      </w:r>
+      <w:r>
+        <w:t xml:space="preserve"> </w:t>
+      </w:r>
+    </w:p>
+    <w:p>
+      <w:pPr>
+        <w:pStyle w:val="Ttulo2"/>
+      </w:pPr>
+      <w:r>
+        <w:t>Desarrollo del Sprint</w:t>
+      </w:r>
+    </w:p>
+    <w:p>
+      <w:pPr>
+        <w:jc w:val="both"/>
+      </w:pPr>
+      <w:r>
+        <w:t xml:space="preserve">Al comenzar este sprint, vimos que hay diferentes formas de mantener el estado del usuario, como las Cookies, el Local Storage o el Session Storage, cada uno con diferentes características, la más destacable, la capacidad. En la práctica vimos como implementar Local </w:t>
+      </w:r>
+      <w:r>
+        <w:t>Storage, pero luego lo modificamos para adaptarlo a las cookies.</w:t>
+      </w:r>
+    </w:p>
+    <w:p>
+      <w:pPr>
+        <w:jc w:val="both"/>
+      </w:pPr>
+      <w:r>
+        <w:t>Después de conseguir mantener el estado, nos pasamos a implementar la autenticación de terceros de Google. Para ello, utilizamos Passport.js que es un middleware para implementar accesos OAuth de diferentes proveedores. Creamos un ID de cliente de OAuth desde GCP.</w:t>
+      </w:r>
+    </w:p>
+    <w:p>
+      <w:pPr>
+        <w:jc w:val="both"/>
+      </w:pPr>
+      <w:r>
+        <w:t>Tras tener el OAuth de Google, implementé el OAuth de GitHub</w:t>
+      </w:r>
+      <w:r>
+        <w:t xml:space="preserve"> y creé dos OAuth App en GitHub, una para producción y otras para las pruebas en local. Esta implementación fue bastante similar a la autenticación con Google, ya que Passport permite muchísimos tipos de proveedores y es muy sencillo incorporar nuevos proveedores.</w:t>
+      </w:r>
+    </w:p>
+    <w:p>
+      <w:pPr>
+        <w:jc w:val="both"/>
+      </w:pPr>
+    </w:p>
+    <w:p>
+      <w:pPr>
+        <w:keepNext/>
+        <w:jc w:val="center"/>
+      </w:pPr>
+      <w:r>
+        <w:drawing>
+          <wp:inline distT="0" distB="0" distL="0" distR="0" wp14:anchorId="25B484EE" wp14:editId="48E34D6C">
+            <wp:extent cx="2612039" cy="2922996"/>
+            <wp:effectExtent l="0" t="0" r="0" b="0"/>
+            <wp:docPr id="1041372710" name="Imagen 1" descr="Interfaz de usuario gráfica, Texto, Aplicación, Chat o mensaje de texto&#10;&#10;Descripción generada automáticamente"/>
+            <wp:cNvGraphicFramePr>
+              <a:graphicFrameLocks xmlns:a="http://schemas.openxmlformats.org/drawingml/2006/main" noChangeAspect="1"/>
+            </wp:cNvGraphicFramePr>
+            <a:graphic xmlns:a="http://schemas.openxmlformats.org/drawingml/2006/main">
+              <a:graphicData uri="http://schemas.openxmlformats.org/drawingml/2006/picture">
+                <pic:pic xmlns:pic="http://schemas.openxmlformats.org/drawingml/2006/picture">
+                  <pic:nvPicPr>
+                    <pic:cNvPr id="1041372710" name="Imagen 1" descr="Interfaz de usuario gráfica, Texto, Aplicación, Chat o mensaje de texto&#10;&#10;Descripción generada automáticamente"/>
+                    <pic:cNvPicPr/>
+                  </pic:nvPicPr>
+                  <pic:blipFill>
+                    <a:blip r:embed="rId19"/>
+                    <a:stretch>
+                      <a:fillRect/>
+                    </a:stretch>
+                  </pic:blipFill>
+                  <pic:spPr>
+                    <a:xfrm>
+                      <a:off x="0" y="0"/>
+                      <a:ext cx="2612039" cy="2922996"/>
+                    </a:xfrm>
+                    <a:prstGeom prst="rect">
+                      <a:avLst/>
+                    </a:prstGeom>
+                  </pic:spPr>
+                </pic:pic>
+              </a:graphicData>
+            </a:graphic>
+          </wp:inline>
+        </w:drawing>
+      </w:r>
+    </w:p>
+    <w:p>
+      <w:pPr>
+        <w:pStyle w:val="Descripcin"/>
+        <w:jc w:val="center"/>
+      </w:pPr>
+      <w:r>
+        <w:t xml:space="preserve">Ilustración </w:t>
+      </w:r>
+      <w:fldSimple w:instr=" SEQ Ilustración \* ARABIC ">
+        <w:r>
+          <w:rPr>
+            <w:noProof/>
+          </w:rPr>
+          <w:t>5</w:t>
+        </w:r>
+      </w:fldSimple>
+      <w:r>
+        <w:t>: Autenticación con GitHub</w:t>
+      </w:r>
+    </w:p>
+    <w:p/>
+    <w:p/>
+    <w:p/>
+    <w:p/>
+    <w:p/>
+    <w:p>
+      <w:pPr>
+        <w:jc w:val="both"/>
+      </w:pPr>
+      <w:r>
+        <w:t xml:space="preserve">Una vez hecha la autenticación de terceros, implementamos la capa de acceso a datos y empezamos configurando la BBDD </w:t>
+      </w:r>
+      <w:r>
+        <w:t>en Mongo Atlas y la conexión a ésta. También implementamos el Google One Tap para acceder al sistema mediante un modal para poder hacer peticiones a la API de autenticación de Google.</w:t>
+      </w:r>
+    </w:p>
+    <w:p>
+      <w:pPr>
+        <w:keepNext/>
+        <w:jc w:val="center"/>
+      </w:pPr>
+      <w:r>
+        <w:drawing>
+          <wp:inline distT="0" distB="0" distL="0" distR="0" wp14:anchorId="430B05FB" wp14:editId="18F135BE">
+            <wp:extent cx="3657917" cy="2324301"/>
+            <wp:effectExtent l="0" t="0" r="0" b="0"/>
+            <wp:docPr id="3111328" name="Imagen 1"/>
+            <wp:cNvGraphicFramePr>
+              <a:graphicFrameLocks xmlns:a="http://schemas.openxmlformats.org/drawingml/2006/main" noChangeAspect="1"/>
+            </wp:cNvGraphicFramePr>
+            <a:graphic xmlns:a="http://schemas.openxmlformats.org/drawingml/2006/main">
+              <a:graphicData uri="http://schemas.openxmlformats.org/drawingml/2006/picture">
+                <pic:pic xmlns:pic="http://schemas.openxmlformats.org/drawingml/2006/picture">
+                  <pic:nvPicPr>
+                    <pic:cNvPr id="3111328" name=""/>
+                    <pic:cNvPicPr/>
+                  </pic:nvPicPr>
+                  <pic:blipFill>
+                    <a:blip r:embed="rId20"/>
+                    <a:stretch>
+                      <a:fillRect/>
+                    </a:stretch>
+                  </pic:blipFill>
+                  <pic:spPr>
+                    <a:xfrm>
+                      <a:off x="0" y="0"/>
+                      <a:ext cx="3657917" cy="2324301"/>
+                    </a:xfrm>
+                    <a:prstGeom prst="rect">
+                      <a:avLst/>
+                    </a:prstGeom>
+                  </pic:spPr>
+                </pic:pic>
+              </a:graphicData>
+            </a:graphic>
+          </wp:inline>
+        </w:drawing>
+      </w:r>
+    </w:p>
+    <w:p>
+      <w:pPr>
+        <w:pStyle w:val="Descripcin"/>
+        <w:jc w:val="center"/>
+      </w:pPr>
+      <w:r>
+        <w:t xml:space="preserve">Ilustración </w:t>
+      </w:r>
+      <w:fldSimple w:instr=" SEQ Ilustración \* ARABIC ">
+        <w:r>
+          <w:rPr>
+            <w:noProof/>
+          </w:rPr>
+          <w:t>6</w:t>
+        </w:r>
+      </w:fldSimple>
+      <w:r>
+        <w:t>: Modal de Google One Tap</w:t>
+      </w:r>
+    </w:p>
+    <w:p>
+      <w:pPr>
+        <w:jc w:val="both"/>
+      </w:pPr>
+      <w:r>
+        <w:t xml:space="preserve">Para </w:t>
+      </w:r>
+      <w:r>
+        <w:t>terminar,</w:t>
+      </w:r>
+      <w:r>
+        <w:t xml:space="preserve"> implementé el registro e inicio de sesión para usuarios locales</w:t>
+      </w:r>
+      <w:r>
+        <w:t xml:space="preserve"> y dicha gestión con la base de datos anteriormente creada.</w:t>
+      </w:r>
+    </w:p>
+    <w:p>
+      <w:pPr>
+        <w:jc w:val="both"/>
+      </w:pPr>
+    </w:p>
+    <w:p>
+      <w:pPr>
+        <w:keepNext/>
+        <w:jc w:val="center"/>
+      </w:pPr>
+      <w:r>
+        <w:drawing>
+          <wp:inline distT="0" distB="0" distL="0" distR="0" wp14:anchorId="38B8817C" wp14:editId="0C207EE3">
+            <wp:extent cx="4206240" cy="2948424"/>
+            <wp:effectExtent l="0" t="0" r="3810" b="4445"/>
+            <wp:docPr id="896384000" name="Imagen 1"/>
+            <wp:cNvGraphicFramePr>
+              <a:graphicFrameLocks xmlns:a="http://schemas.openxmlformats.org/drawingml/2006/main" noChangeAspect="1"/>
+            </wp:cNvGraphicFramePr>
+            <a:graphic xmlns:a="http://schemas.openxmlformats.org/drawingml/2006/main">
+              <a:graphicData uri="http://schemas.openxmlformats.org/drawingml/2006/picture">
+                <pic:pic xmlns:pic="http://schemas.openxmlformats.org/drawingml/2006/picture">
+                  <pic:nvPicPr>
+                    <pic:cNvPr id="896384000" name=""/>
+                    <pic:cNvPicPr/>
+                  </pic:nvPicPr>
+                  <pic:blipFill>
+                    <a:blip r:embed="rId21"/>
+                    <a:stretch>
+                      <a:fillRect/>
+                    </a:stretch>
+                  </pic:blipFill>
+                  <pic:spPr>
+                    <a:xfrm>
+                      <a:off x="0" y="0"/>
+                      <a:ext cx="4214846" cy="2954456"/>
+                    </a:xfrm>
+                    <a:prstGeom prst="rect">
+                      <a:avLst/>
+                    </a:prstGeom>
+                  </pic:spPr>
+                </pic:pic>
+              </a:graphicData>
+            </a:graphic>
+          </wp:inline>
+        </w:drawing>
+      </w:r>
+    </w:p>
+    <w:p>
+      <w:pPr>
+        <w:pStyle w:val="Descripcin"/>
+        <w:jc w:val="center"/>
+      </w:pPr>
+      <w:r>
+        <w:t xml:space="preserve">Ilustración </w:t>
+      </w:r>
+      <w:fldSimple w:instr=" SEQ Ilustración \* ARABIC ">
+        <w:r>
+          <w:rPr>
+            <w:noProof/>
+          </w:rPr>
+          <w:t>7</w:t>
+        </w:r>
+      </w:fldSimple>
+      <w:r>
+        <w:t>: Diseño de Inicio de sesión</w:t>
+      </w:r>
+    </w:p>
+    <w:p>
+      <w:pPr>
+        <w:keepNext/>
+        <w:jc w:val="center"/>
+      </w:pPr>
+      <w:r>
+        <w:drawing>
+          <wp:inline distT="0" distB="0" distL="0" distR="0" wp14:anchorId="6C63EF45" wp14:editId="50DF0E65">
+            <wp:extent cx="3688400" cy="3238781"/>
+            <wp:effectExtent l="0" t="0" r="7620" b="0"/>
+            <wp:docPr id="2109522893" name="Imagen 1" descr="Interfaz de usuario gráfica, Aplicación&#10;&#10;Descripción generada automáticamente"/>
+            <wp:cNvGraphicFramePr>
+              <a:graphicFrameLocks xmlns:a="http://schemas.openxmlformats.org/drawingml/2006/main" noChangeAspect="1"/>
+            </wp:cNvGraphicFramePr>
+            <a:graphic xmlns:a="http://schemas.openxmlformats.org/drawingml/2006/main">
+              <a:graphicData uri="http://schemas.openxmlformats.org/drawingml/2006/picture">
+                <pic:pic xmlns:pic="http://schemas.openxmlformats.org/drawingml/2006/picture">
+                  <pic:nvPicPr>
+                    <pic:cNvPr id="2109522893" name="Imagen 1" descr="Interfaz de usuario gráfica, Aplicación&#10;&#10;Descripción generada automáticamente"/>
+                    <pic:cNvPicPr/>
+                  </pic:nvPicPr>
+                  <pic:blipFill>
+                    <a:blip r:embed="rId22"/>
+                    <a:stretch>
+                      <a:fillRect/>
+                    </a:stretch>
+                  </pic:blipFill>
+                  <pic:spPr>
+                    <a:xfrm>
+                      <a:off x="0" y="0"/>
+                      <a:ext cx="3688400" cy="3238781"/>
+                    </a:xfrm>
+                    <a:prstGeom prst="rect">
+                      <a:avLst/>
+                    </a:prstGeom>
+                  </pic:spPr>
+                </pic:pic>
+              </a:graphicData>
+            </a:graphic>
+          </wp:inline>
+        </w:drawing>
+      </w:r>
+    </w:p>
+    <w:p>
+      <w:pPr>
+        <w:pStyle w:val="Descripcin"/>
+        <w:jc w:val="center"/>
+      </w:pPr>
+      <w:r>
+        <w:t xml:space="preserve">Ilustración </w:t>
+      </w:r>
+      <w:fldSimple w:instr=" SEQ Ilustración \* ARABIC ">
+        <w:r>
+          <w:rPr>
+            <w:noProof/>
+          </w:rPr>
+          <w:t>8</w:t>
+        </w:r>
+      </w:fldSimple>
+      <w:r>
+        <w:t>: Diseño de registro de usuarios</w:t>
+      </w:r>
+    </w:p>
+    <w:p>
+      <w:pPr>
+        <w:jc w:val="both"/>
+      </w:pPr>
+    </w:p>
+    <w:p>
+      <w:pPr>
+        <w:jc w:val="both"/>
+      </w:pPr>
+    </w:p>
+    <w:p>
+      <w:pPr>
+        <w:pStyle w:val="Ttulo2"/>
+      </w:pPr>
+      <w:r>
+        <w:t>Reunión de revisión</w:t>
+      </w:r>
+    </w:p>
+    <w:p>
+      <w:r>
+        <w:t>Tras la revisión con el PO</w:t>
+      </w:r>
+    </w:p>
+    <w:p>
+      <w:pPr>
+        <w:pStyle w:val="Ttulo2"/>
+      </w:pPr>
+      <w:r>
+        <w:t>Reunión de retrospectiva</w:t>
+      </w:r>
+    </w:p>
+    <w:p/>
+    <w:p>
+      <w:pPr>
+        <w:pStyle w:val="Ttulo1"/>
+      </w:pPr>
+      <w:r>
         <w:t>Anexos</w:t>
       </w:r>
       <w:bookmarkEnd w:id="8"/>
@@ -1913,24 +2348,11 @@
         <w:t xml:space="preserve"> Como vemos, cuando llega al sistema una petición, controlamos </w:t>
       </w:r>
       <w:r>
-        <w:t xml:space="preserve">el evento de </w:t>
-      </w:r>
-      <w:proofErr w:type="spellStart"/>
-      <w:r>
-        <w:t>click</w:t>
-      </w:r>
-      <w:proofErr w:type="spellEnd"/>
-      <w:r>
-        <w:t xml:space="preserve"> en el elemento de visualización desde controlWeb.js,</w:t>
-      </w:r>
-      <w:r>
-        <w:t xml:space="preserve"> y creamos una instancia del </w:t>
-      </w:r>
-      <w:proofErr w:type="spellStart"/>
-      <w:r>
-        <w:t>clienteRest</w:t>
-      </w:r>
-      <w:proofErr w:type="spellEnd"/>
+        <w:t>el evento de click en el elemento de visualización desde controlWeb.js,</w:t>
+      </w:r>
+      <w:r>
+        <w:t xml:space="preserve"> y creamos una instancia del clienteRest</w:t>
+      </w:r>
       <w:r>
         <w:t xml:space="preserve"> que se comunica con la capa de presentación de nuestro servidor y ésta con nuestra lógica, ubicada en </w:t>
       </w:r>
@@ -1956,7 +2378,7 @@
           <w:noProof/>
         </w:rPr>
         <w:drawing>
-          <wp:inline distT="0" distB="0" distL="0" distR="0" wp14:anchorId="47DD665A" wp14:editId="646B5D26">
+          <wp:inline distT="0" distB="0" distL="0" distR="0" wp14:anchorId="47DD665A" wp14:editId="4E6891BE">
             <wp:extent cx="5400040" cy="1666240"/>
             <wp:effectExtent l="0" t="0" r="0" b="0"/>
             <wp:docPr id="1086306047" name="Imagen 1" descr="Texto&#10;&#10;Descripción generada automáticamente con confianza media"/>
@@ -1971,7 +2393,7 @@
                     <pic:cNvPicPr/>
                   </pic:nvPicPr>
                   <pic:blipFill>
-                    <a:blip r:embed="rId18" cstate="print">
+                    <a:blip r:embed="rId23" cstate="print">
                       <a:extLst>
                         <a:ext uri="{28A0092B-C50C-407E-A947-70E740481C1C}">
                           <a14:useLocalDpi xmlns:a14="http://schemas.microsoft.com/office/drawing/2010/main" val="0"/>
@@ -2016,21 +2438,16 @@
           <w:rPr>
             <w:noProof/>
           </w:rPr>
-          <w:t>4</w:t>
+          <w:t>9</w:t>
         </w:r>
       </w:fldSimple>
       <w:r>
-        <w:t xml:space="preserve">: Diagrama de secuencia </w:t>
-      </w:r>
-      <w:proofErr w:type="spellStart"/>
-      <w:r>
-        <w:t>AgregarUsuario</w:t>
+        <w:t>: Diagrama de secuencia AgregarUsuario</w:t>
       </w:r>
       <w:bookmarkEnd w:id="10"/>
-      <w:proofErr w:type="spellEnd"/>
     </w:p>
     <w:sectPr>
-      <w:footerReference w:type="default" r:id="rId19"/>
+      <w:footerReference w:type="default" r:id="rId24"/>
       <w:pgSz w:w="11906" w:h="16838"/>
       <w:pgMar w:top="1417" w:right="1701" w:bottom="1417" w:left="1701" w:header="708" w:footer="708" w:gutter="0"/>
       <w:cols w:space="708"/>
@@ -3302,6 +3719,18 @@
       <w:spacing w:after="0"/>
     </w:pPr>
   </w:style>
+  <w:style w:type="character" w:styleId="Hipervnculovisitado">
+    <w:name w:val="FollowedHyperlink"/>
+    <w:basedOn w:val="Fuentedeprrafopredeter"/>
+    <w:uiPriority w:val="99"/>
+    <w:semiHidden/>
+    <w:unhideWhenUsed/>
+    <w:rsid w:val="00647508"/>
+    <w:rPr>
+      <w:color w:val="954F72" w:themeColor="followedHyperlink"/>
+      <w:u w:val="single"/>
+    </w:rPr>
+  </w:style>
 </w:styles>
 </file>
 
@@ -3616,6 +4045,23 @@
 </file>
 
 <file path=customXml/item3.xml><?xml version="1.0" encoding="utf-8"?>
+<p:properties xmlns:p="http://schemas.microsoft.com/office/2006/metadata/properties" xmlns:xsi="http://www.w3.org/2001/XMLSchema-instance" xmlns:pc="http://schemas.microsoft.com/office/infopath/2007/PartnerControls">
+  <documentManagement>
+    <_activity xmlns="18dde199-a769-48be-ac98-0adb733d57b2" xsi:nil="true"/>
+  </documentManagement>
+</p:properties>
+</file>
+
+<file path=customXml/item4.xml><?xml version="1.0" encoding="utf-8"?>
+<?mso-contentType ?>
+<FormTemplates xmlns="http://schemas.microsoft.com/sharepoint/v3/contenttype/forms">
+  <Display>DocumentLibraryForm</Display>
+  <Edit>DocumentLibraryForm</Edit>
+  <New>DocumentLibraryForm</New>
+</FormTemplates>
+</file>
+
+<file path=customXml/item5.xml><?xml version="1.0" encoding="utf-8"?>
 <ct:contentTypeSchema xmlns:ct="http://schemas.microsoft.com/office/2006/metadata/contentType" xmlns:ma="http://schemas.microsoft.com/office/2006/metadata/properties/metaAttributes" ct:_="" ma:_="" ma:contentTypeName="Documento" ma:contentTypeID="0x01010070E5B891C5F00A4798D764568C3D90C4" ma:contentTypeVersion="13" ma:contentTypeDescription="Crear nuevo documento." ma:contentTypeScope="" ma:versionID="d3bceb03478e8f395ed63cb561fc1365">
   <xsd:schema xmlns:xsd="http://www.w3.org/2001/XMLSchema" xmlns:xs="http://www.w3.org/2001/XMLSchema" xmlns:p="http://schemas.microsoft.com/office/2006/metadata/properties" xmlns:ns3="18dde199-a769-48be-ac98-0adb733d57b2" xmlns:ns4="8248c532-e847-49d1-8f7c-8080c2fe6861" targetNamespace="http://schemas.microsoft.com/office/2006/metadata/properties" ma:root="true" ma:fieldsID="3ab18c33163228217a61fbb39f757e7e" ns3:_="" ns4:_="">
     <xsd:import namespace="18dde199-a769-48be-ac98-0adb733d57b2"/>
@@ -3836,23 +4282,6 @@
 </ct:contentTypeSchema>
 </file>
 
-<file path=customXml/item4.xml><?xml version="1.0" encoding="utf-8"?>
-<?mso-contentType ?>
-<FormTemplates xmlns="http://schemas.microsoft.com/sharepoint/v3/contenttype/forms">
-  <Display>DocumentLibraryForm</Display>
-  <Edit>DocumentLibraryForm</Edit>
-  <New>DocumentLibraryForm</New>
-</FormTemplates>
-</file>
-
-<file path=customXml/item5.xml><?xml version="1.0" encoding="utf-8"?>
-<p:properties xmlns:p="http://schemas.microsoft.com/office/2006/metadata/properties" xmlns:xsi="http://www.w3.org/2001/XMLSchema-instance" xmlns:pc="http://schemas.microsoft.com/office/infopath/2007/PartnerControls">
-  <documentManagement>
-    <_activity xmlns="18dde199-a769-48be-ac98-0adb733d57b2" xsi:nil="true"/>
-  </documentManagement>
-</p:properties>
-</file>
-
 <file path=customXml/itemProps1.xml><?xml version="1.0" encoding="utf-8"?>
 <ds:datastoreItem xmlns:ds="http://schemas.openxmlformats.org/officeDocument/2006/customXml" ds:itemID="{55AF091B-3C7A-41E3-B477-F2FDAA23CFDA}">
   <ds:schemaRefs>
@@ -3870,6 +4299,24 @@
 </file>
 
 <file path=customXml/itemProps3.xml><?xml version="1.0" encoding="utf-8"?>
+<ds:datastoreItem xmlns:ds="http://schemas.openxmlformats.org/officeDocument/2006/customXml" ds:itemID="{B749C90D-58E1-48C5-818A-44CF8EA019C8}">
+  <ds:schemaRefs>
+    <ds:schemaRef ds:uri="http://schemas.microsoft.com/office/2006/metadata/properties"/>
+    <ds:schemaRef ds:uri="http://schemas.microsoft.com/office/infopath/2007/PartnerControls"/>
+    <ds:schemaRef ds:uri="18dde199-a769-48be-ac98-0adb733d57b2"/>
+  </ds:schemaRefs>
+</ds:datastoreItem>
+</file>
+
+<file path=customXml/itemProps4.xml><?xml version="1.0" encoding="utf-8"?>
+<ds:datastoreItem xmlns:ds="http://schemas.openxmlformats.org/officeDocument/2006/customXml" ds:itemID="{0D92AA8A-E0D3-429F-A3D5-FC00B020B431}">
+  <ds:schemaRefs>
+    <ds:schemaRef ds:uri="http://schemas.microsoft.com/sharepoint/v3/contenttype/forms"/>
+  </ds:schemaRefs>
+</ds:datastoreItem>
+</file>
+
+<file path=customXml/itemProps5.xml><?xml version="1.0" encoding="utf-8"?>
 <ds:datastoreItem xmlns:ds="http://schemas.openxmlformats.org/officeDocument/2006/customXml" ds:itemID="{A025A1C3-F24A-4036-A9C7-7BB4970D4523}">
   <ds:schemaRefs>
     <ds:schemaRef ds:uri="http://schemas.microsoft.com/office/2006/metadata/contentType"/>
@@ -3886,22 +4333,4 @@
     <ds:schemaRef ds:uri="http://schemas.microsoft.com/internal/obd"/>
   </ds:schemaRefs>
 </ds:datastoreItem>
-</file>
-
-<file path=customXml/itemProps4.xml><?xml version="1.0" encoding="utf-8"?>
-<ds:datastoreItem xmlns:ds="http://schemas.openxmlformats.org/officeDocument/2006/customXml" ds:itemID="{0D92AA8A-E0D3-429F-A3D5-FC00B020B431}">
-  <ds:schemaRefs>
-    <ds:schemaRef ds:uri="http://schemas.microsoft.com/sharepoint/v3/contenttype/forms"/>
-  </ds:schemaRefs>
-</ds:datastoreItem>
-</file>
-
-<file path=customXml/itemProps5.xml><?xml version="1.0" encoding="utf-8"?>
-<ds:datastoreItem xmlns:ds="http://schemas.openxmlformats.org/officeDocument/2006/customXml" ds:itemID="{B749C90D-58E1-48C5-818A-44CF8EA019C8}">
-  <ds:schemaRefs>
-    <ds:schemaRef ds:uri="http://schemas.microsoft.com/office/2006/metadata/properties"/>
-    <ds:schemaRef ds:uri="http://schemas.microsoft.com/office/infopath/2007/PartnerControls"/>
-    <ds:schemaRef ds:uri="18dde199-a769-48be-ac98-0adb733d57b2"/>
-  </ds:schemaRefs>
-</ds:datastoreItem>
 </file>
</xml_diff>

<commit_message>
Sprint 2 documentación PROC-15
</commit_message>
<xml_diff>
--- a/docs/Desarrollo del proyecto.docx
+++ b/docs/Desarrollo del proyecto.docx
@@ -30,7 +30,7 @@
           <w:szCs w:val="40"/>
         </w:rPr>
         <w:drawing>
-          <wp:anchor distT="0" distB="0" distL="114300" distR="114300" simplePos="0" relativeHeight="251658240" behindDoc="1" locked="0" layoutInCell="1" allowOverlap="1" wp14:anchorId="03B710CA" wp14:editId="1CAC082F">
+          <wp:anchor distT="0" distB="0" distL="114300" distR="114300" simplePos="0" relativeHeight="251658240" behindDoc="1" locked="0" layoutInCell="1" allowOverlap="1" wp14:anchorId="03B710CA" wp14:editId="5E76710D">
             <wp:simplePos x="0" y="0"/>
             <wp:positionH relativeFrom="margin">
               <wp:posOffset>-615315</wp:posOffset>
@@ -410,7 +410,7 @@
           <w:r>
             <w:fldChar w:fldCharType="separate"/>
           </w:r>
-          <w:hyperlink w:anchor="_Toc147507943" w:history="1">
+          <w:hyperlink w:anchor="_Toc149231282" w:history="1">
             <w:r>
               <w:rPr>
                 <w:rStyle w:val="Hipervnculo"/>
@@ -437,7 +437,7 @@
                 <w:noProof/>
                 <w:webHidden/>
               </w:rPr>
-              <w:instrText xml:space="preserve"> PAGEREF _Toc147507943 \h </w:instrText>
+              <w:instrText xml:space="preserve"> PAGEREF _Toc149231282 \h </w:instrText>
             </w:r>
             <w:r>
               <w:rPr>
@@ -457,7 +457,7 @@
                 <w:noProof/>
                 <w:webHidden/>
               </w:rPr>
-              <w:t>4</w:t>
+              <w:t>3</w:t>
             </w:r>
             <w:r>
               <w:rPr>
@@ -480,7 +480,7 @@
               <w:lang w:eastAsia="es-ES" w:bidi="ar-SA"/>
             </w:rPr>
           </w:pPr>
-          <w:hyperlink w:anchor="_Toc147507944" w:history="1">
+          <w:hyperlink w:anchor="_Toc149231283" w:history="1">
             <w:r>
               <w:rPr>
                 <w:rStyle w:val="Hipervnculo"/>
@@ -507,7 +507,7 @@
                 <w:noProof/>
                 <w:webHidden/>
               </w:rPr>
-              <w:instrText xml:space="preserve"> PAGEREF _Toc147507944 \h </w:instrText>
+              <w:instrText xml:space="preserve"> PAGEREF _Toc149231283 \h </w:instrText>
             </w:r>
             <w:r>
               <w:rPr>
@@ -527,7 +527,7 @@
                 <w:noProof/>
                 <w:webHidden/>
               </w:rPr>
-              <w:t>4</w:t>
+              <w:t>3</w:t>
             </w:r>
             <w:r>
               <w:rPr>
@@ -550,7 +550,7 @@
               <w:lang w:eastAsia="es-ES" w:bidi="ar-SA"/>
             </w:rPr>
           </w:pPr>
-          <w:hyperlink w:anchor="_Toc147507945" w:history="1">
+          <w:hyperlink w:anchor="_Toc149231284" w:history="1">
             <w:r>
               <w:rPr>
                 <w:rStyle w:val="Hipervnculo"/>
@@ -577,7 +577,7 @@
                 <w:noProof/>
                 <w:webHidden/>
               </w:rPr>
-              <w:instrText xml:space="preserve"> PAGEREF _Toc147507945 \h </w:instrText>
+              <w:instrText xml:space="preserve"> PAGEREF _Toc149231284 \h </w:instrText>
             </w:r>
             <w:r>
               <w:rPr>
@@ -597,7 +597,7 @@
                 <w:noProof/>
                 <w:webHidden/>
               </w:rPr>
-              <w:t>4</w:t>
+              <w:t>3</w:t>
             </w:r>
             <w:r>
               <w:rPr>
@@ -620,7 +620,7 @@
               <w:lang w:eastAsia="es-ES" w:bidi="ar-SA"/>
             </w:rPr>
           </w:pPr>
-          <w:hyperlink w:anchor="_Toc147507946" w:history="1">
+          <w:hyperlink w:anchor="_Toc149231285" w:history="1">
             <w:r>
               <w:rPr>
                 <w:rStyle w:val="Hipervnculo"/>
@@ -647,7 +647,7 @@
                 <w:noProof/>
                 <w:webHidden/>
               </w:rPr>
-              <w:instrText xml:space="preserve"> PAGEREF _Toc147507946 \h </w:instrText>
+              <w:instrText xml:space="preserve"> PAGEREF _Toc149231285 \h </w:instrText>
             </w:r>
             <w:r>
               <w:rPr>
@@ -667,7 +667,7 @@
                 <w:noProof/>
                 <w:webHidden/>
               </w:rPr>
-              <w:t>4</w:t>
+              <w:t>3</w:t>
             </w:r>
             <w:r>
               <w:rPr>
@@ -690,7 +690,7 @@
               <w:lang w:eastAsia="es-ES" w:bidi="ar-SA"/>
             </w:rPr>
           </w:pPr>
-          <w:hyperlink w:anchor="_Toc147507947" w:history="1">
+          <w:hyperlink w:anchor="_Toc149231286" w:history="1">
             <w:r>
               <w:rPr>
                 <w:rStyle w:val="Hipervnculo"/>
@@ -717,7 +717,7 @@
                 <w:noProof/>
                 <w:webHidden/>
               </w:rPr>
-              <w:instrText xml:space="preserve"> PAGEREF _Toc147507947 \h </w:instrText>
+              <w:instrText xml:space="preserve"> PAGEREF _Toc149231286 \h </w:instrText>
             </w:r>
             <w:r>
               <w:rPr>
@@ -737,7 +737,77 @@
                 <w:noProof/>
                 <w:webHidden/>
               </w:rPr>
-              <w:t>5</w:t>
+              <w:t>4</w:t>
+            </w:r>
+            <w:r>
+              <w:rPr>
+                <w:noProof/>
+                <w:webHidden/>
+              </w:rPr>
+              <w:fldChar w:fldCharType="end"/>
+            </w:r>
+          </w:hyperlink>
+        </w:p>
+        <w:p>
+          <w:pPr>
+            <w:pStyle w:val="TDC2"/>
+            <w:tabs>
+              <w:tab w:val="right" w:leader="dot" w:pos="8494"/>
+            </w:tabs>
+            <w:rPr>
+              <w:rFonts w:eastAsiaTheme="minorEastAsia"/>
+              <w:noProof/>
+              <w:lang w:eastAsia="es-ES" w:bidi="ar-SA"/>
+            </w:rPr>
+          </w:pPr>
+          <w:hyperlink w:anchor="_Toc149231287" w:history="1">
+            <w:r>
+              <w:rPr>
+                <w:rStyle w:val="Hipervnculo"/>
+                <w:noProof/>
+              </w:rPr>
+              <w:t>Reunión de retrospectiva</w:t>
+            </w:r>
+            <w:r>
+              <w:rPr>
+                <w:noProof/>
+                <w:webHidden/>
+              </w:rPr>
+              <w:tab/>
+            </w:r>
+            <w:r>
+              <w:rPr>
+                <w:noProof/>
+                <w:webHidden/>
+              </w:rPr>
+              <w:fldChar w:fldCharType="begin"/>
+            </w:r>
+            <w:r>
+              <w:rPr>
+                <w:noProof/>
+                <w:webHidden/>
+              </w:rPr>
+              <w:instrText xml:space="preserve"> PAGEREF _Toc149231287 \h </w:instrText>
+            </w:r>
+            <w:r>
+              <w:rPr>
+                <w:noProof/>
+                <w:webHidden/>
+              </w:rPr>
+            </w:r>
+            <w:r>
+              <w:rPr>
+                <w:noProof/>
+                <w:webHidden/>
+              </w:rPr>
+              <w:fldChar w:fldCharType="separate"/>
+            </w:r>
+            <w:r>
+              <w:rPr>
+                <w:noProof/>
+                <w:webHidden/>
+              </w:rPr>
+              <w:t>4</w:t>
             </w:r>
             <w:r>
               <w:rPr>
@@ -760,13 +830,13 @@
               <w:lang w:eastAsia="es-ES" w:bidi="ar-SA"/>
             </w:rPr>
           </w:pPr>
-          <w:hyperlink w:anchor="_Toc147507948" w:history="1">
+          <w:hyperlink w:anchor="_Toc149231288" w:history="1">
             <w:r>
               <w:rPr>
                 <w:rStyle w:val="Hipervnculo"/>
                 <w:noProof/>
               </w:rPr>
-              <w:t>Anexos</w:t>
+              <w:t>Sprint 2: Usuarios</w:t>
             </w:r>
             <w:r>
               <w:rPr>
@@ -787,7 +857,7 @@
                 <w:noProof/>
                 <w:webHidden/>
               </w:rPr>
-              <w:instrText xml:space="preserve"> PAGEREF _Toc147507948 \h </w:instrText>
+              <w:instrText xml:space="preserve"> PAGEREF _Toc149231288 \h </w:instrText>
             </w:r>
             <w:r>
               <w:rPr>
@@ -807,7 +877,7 @@
                 <w:noProof/>
                 <w:webHidden/>
               </w:rPr>
-              <w:t>6</w:t>
+              <w:t>5</w:t>
             </w:r>
             <w:r>
               <w:rPr>
@@ -830,12 +900,362 @@
               <w:lang w:eastAsia="es-ES" w:bidi="ar-SA"/>
             </w:rPr>
           </w:pPr>
-          <w:hyperlink w:anchor="_Toc147507949" w:history="1">
+          <w:hyperlink w:anchor="_Toc149231289" w:history="1">
             <w:r>
               <w:rPr>
                 <w:rStyle w:val="Hipervnculo"/>
                 <w:noProof/>
               </w:rPr>
+              <w:t>Reunión de preparación del Sprint</w:t>
+            </w:r>
+            <w:r>
+              <w:rPr>
+                <w:noProof/>
+                <w:webHidden/>
+              </w:rPr>
+              <w:tab/>
+            </w:r>
+            <w:r>
+              <w:rPr>
+                <w:noProof/>
+                <w:webHidden/>
+              </w:rPr>
+              <w:fldChar w:fldCharType="begin"/>
+            </w:r>
+            <w:r>
+              <w:rPr>
+                <w:noProof/>
+                <w:webHidden/>
+              </w:rPr>
+              <w:instrText xml:space="preserve"> PAGEREF _Toc149231289 \h </w:instrText>
+            </w:r>
+            <w:r>
+              <w:rPr>
+                <w:noProof/>
+                <w:webHidden/>
+              </w:rPr>
+            </w:r>
+            <w:r>
+              <w:rPr>
+                <w:noProof/>
+                <w:webHidden/>
+              </w:rPr>
+              <w:fldChar w:fldCharType="separate"/>
+            </w:r>
+            <w:r>
+              <w:rPr>
+                <w:noProof/>
+                <w:webHidden/>
+              </w:rPr>
+              <w:t>5</w:t>
+            </w:r>
+            <w:r>
+              <w:rPr>
+                <w:noProof/>
+                <w:webHidden/>
+              </w:rPr>
+              <w:fldChar w:fldCharType="end"/>
+            </w:r>
+          </w:hyperlink>
+        </w:p>
+        <w:p>
+          <w:pPr>
+            <w:pStyle w:val="TDC2"/>
+            <w:tabs>
+              <w:tab w:val="right" w:leader="dot" w:pos="8494"/>
+            </w:tabs>
+            <w:rPr>
+              <w:rFonts w:eastAsiaTheme="minorEastAsia"/>
+              <w:noProof/>
+              <w:lang w:eastAsia="es-ES" w:bidi="ar-SA"/>
+            </w:rPr>
+          </w:pPr>
+          <w:hyperlink w:anchor="_Toc149231290" w:history="1">
+            <w:r>
+              <w:rPr>
+                <w:rStyle w:val="Hipervnculo"/>
+                <w:noProof/>
+              </w:rPr>
+              <w:t>Desarrollo del Sprint</w:t>
+            </w:r>
+            <w:r>
+              <w:rPr>
+                <w:noProof/>
+                <w:webHidden/>
+              </w:rPr>
+              <w:tab/>
+            </w:r>
+            <w:r>
+              <w:rPr>
+                <w:noProof/>
+                <w:webHidden/>
+              </w:rPr>
+              <w:fldChar w:fldCharType="begin"/>
+            </w:r>
+            <w:r>
+              <w:rPr>
+                <w:noProof/>
+                <w:webHidden/>
+              </w:rPr>
+              <w:instrText xml:space="preserve"> PAGEREF _Toc149231290 \h </w:instrText>
+            </w:r>
+            <w:r>
+              <w:rPr>
+                <w:noProof/>
+                <w:webHidden/>
+              </w:rPr>
+            </w:r>
+            <w:r>
+              <w:rPr>
+                <w:noProof/>
+                <w:webHidden/>
+              </w:rPr>
+              <w:fldChar w:fldCharType="separate"/>
+            </w:r>
+            <w:r>
+              <w:rPr>
+                <w:noProof/>
+                <w:webHidden/>
+              </w:rPr>
+              <w:t>5</w:t>
+            </w:r>
+            <w:r>
+              <w:rPr>
+                <w:noProof/>
+                <w:webHidden/>
+              </w:rPr>
+              <w:fldChar w:fldCharType="end"/>
+            </w:r>
+          </w:hyperlink>
+        </w:p>
+        <w:p>
+          <w:pPr>
+            <w:pStyle w:val="TDC2"/>
+            <w:tabs>
+              <w:tab w:val="right" w:leader="dot" w:pos="8494"/>
+            </w:tabs>
+            <w:rPr>
+              <w:rFonts w:eastAsiaTheme="minorEastAsia"/>
+              <w:noProof/>
+              <w:lang w:eastAsia="es-ES" w:bidi="ar-SA"/>
+            </w:rPr>
+          </w:pPr>
+          <w:hyperlink w:anchor="_Toc149231291" w:history="1">
+            <w:r>
+              <w:rPr>
+                <w:rStyle w:val="Hipervnculo"/>
+                <w:noProof/>
+              </w:rPr>
+              <w:t>Reunión de revisión</w:t>
+            </w:r>
+            <w:r>
+              <w:rPr>
+                <w:noProof/>
+                <w:webHidden/>
+              </w:rPr>
+              <w:tab/>
+            </w:r>
+            <w:r>
+              <w:rPr>
+                <w:noProof/>
+                <w:webHidden/>
+              </w:rPr>
+              <w:fldChar w:fldCharType="begin"/>
+            </w:r>
+            <w:r>
+              <w:rPr>
+                <w:noProof/>
+                <w:webHidden/>
+              </w:rPr>
+              <w:instrText xml:space="preserve"> PAGEREF _Toc149231291 \h </w:instrText>
+            </w:r>
+            <w:r>
+              <w:rPr>
+                <w:noProof/>
+                <w:webHidden/>
+              </w:rPr>
+            </w:r>
+            <w:r>
+              <w:rPr>
+                <w:noProof/>
+                <w:webHidden/>
+              </w:rPr>
+              <w:fldChar w:fldCharType="separate"/>
+            </w:r>
+            <w:r>
+              <w:rPr>
+                <w:noProof/>
+                <w:webHidden/>
+              </w:rPr>
+              <w:t>8</w:t>
+            </w:r>
+            <w:r>
+              <w:rPr>
+                <w:noProof/>
+                <w:webHidden/>
+              </w:rPr>
+              <w:fldChar w:fldCharType="end"/>
+            </w:r>
+          </w:hyperlink>
+        </w:p>
+        <w:p>
+          <w:pPr>
+            <w:pStyle w:val="TDC2"/>
+            <w:tabs>
+              <w:tab w:val="right" w:leader="dot" w:pos="8494"/>
+            </w:tabs>
+            <w:rPr>
+              <w:rFonts w:eastAsiaTheme="minorEastAsia"/>
+              <w:noProof/>
+              <w:lang w:eastAsia="es-ES" w:bidi="ar-SA"/>
+            </w:rPr>
+          </w:pPr>
+          <w:hyperlink w:anchor="_Toc149231292" w:history="1">
+            <w:r>
+              <w:rPr>
+                <w:rStyle w:val="Hipervnculo"/>
+                <w:noProof/>
+              </w:rPr>
+              <w:t>Reunión de retrospectiva</w:t>
+            </w:r>
+            <w:r>
+              <w:rPr>
+                <w:noProof/>
+                <w:webHidden/>
+              </w:rPr>
+              <w:tab/>
+            </w:r>
+            <w:r>
+              <w:rPr>
+                <w:noProof/>
+                <w:webHidden/>
+              </w:rPr>
+              <w:fldChar w:fldCharType="begin"/>
+            </w:r>
+            <w:r>
+              <w:rPr>
+                <w:noProof/>
+                <w:webHidden/>
+              </w:rPr>
+              <w:instrText xml:space="preserve"> PAGEREF _Toc149231292 \h </w:instrText>
+            </w:r>
+            <w:r>
+              <w:rPr>
+                <w:noProof/>
+                <w:webHidden/>
+              </w:rPr>
+            </w:r>
+            <w:r>
+              <w:rPr>
+                <w:noProof/>
+                <w:webHidden/>
+              </w:rPr>
+              <w:fldChar w:fldCharType="separate"/>
+            </w:r>
+            <w:r>
+              <w:rPr>
+                <w:noProof/>
+                <w:webHidden/>
+              </w:rPr>
+              <w:t>8</w:t>
+            </w:r>
+            <w:r>
+              <w:rPr>
+                <w:noProof/>
+                <w:webHidden/>
+              </w:rPr>
+              <w:fldChar w:fldCharType="end"/>
+            </w:r>
+          </w:hyperlink>
+        </w:p>
+        <w:p>
+          <w:pPr>
+            <w:pStyle w:val="TDC1"/>
+            <w:tabs>
+              <w:tab w:val="right" w:leader="dot" w:pos="8494"/>
+            </w:tabs>
+            <w:rPr>
+              <w:rFonts w:eastAsiaTheme="minorEastAsia"/>
+              <w:noProof/>
+              <w:lang w:eastAsia="es-ES" w:bidi="ar-SA"/>
+            </w:rPr>
+          </w:pPr>
+          <w:hyperlink w:anchor="_Toc149231293" w:history="1">
+            <w:r>
+              <w:rPr>
+                <w:rStyle w:val="Hipervnculo"/>
+                <w:noProof/>
+              </w:rPr>
+              <w:t>Anexos</w:t>
+            </w:r>
+            <w:r>
+              <w:rPr>
+                <w:noProof/>
+                <w:webHidden/>
+              </w:rPr>
+              <w:tab/>
+            </w:r>
+            <w:r>
+              <w:rPr>
+                <w:noProof/>
+                <w:webHidden/>
+              </w:rPr>
+              <w:fldChar w:fldCharType="begin"/>
+            </w:r>
+            <w:r>
+              <w:rPr>
+                <w:noProof/>
+                <w:webHidden/>
+              </w:rPr>
+              <w:instrText xml:space="preserve"> PAGEREF _Toc149231293 \h </w:instrText>
+            </w:r>
+            <w:r>
+              <w:rPr>
+                <w:noProof/>
+                <w:webHidden/>
+              </w:rPr>
+            </w:r>
+            <w:r>
+              <w:rPr>
+                <w:noProof/>
+                <w:webHidden/>
+              </w:rPr>
+              <w:fldChar w:fldCharType="separate"/>
+            </w:r>
+            <w:r>
+              <w:rPr>
+                <w:noProof/>
+                <w:webHidden/>
+              </w:rPr>
+              <w:t>9</w:t>
+            </w:r>
+            <w:r>
+              <w:rPr>
+                <w:noProof/>
+                <w:webHidden/>
+              </w:rPr>
+              <w:fldChar w:fldCharType="end"/>
+            </w:r>
+          </w:hyperlink>
+        </w:p>
+        <w:p>
+          <w:pPr>
+            <w:pStyle w:val="TDC2"/>
+            <w:tabs>
+              <w:tab w:val="right" w:leader="dot" w:pos="8494"/>
+            </w:tabs>
+            <w:rPr>
+              <w:rFonts w:eastAsiaTheme="minorEastAsia"/>
+              <w:noProof/>
+              <w:lang w:eastAsia="es-ES" w:bidi="ar-SA"/>
+            </w:rPr>
+          </w:pPr>
+          <w:hyperlink w:anchor="_Toc149231294" w:history="1">
+            <w:r>
+              <w:rPr>
+                <w:rStyle w:val="Hipervnculo"/>
+                <w:noProof/>
+              </w:rPr>
               <w:t>Diagrama de secuencia: Agregar Usuario</w:t>
             </w:r>
             <w:r>
@@ -857,7 +1277,7 @@
                 <w:noProof/>
                 <w:webHidden/>
               </w:rPr>
-              <w:instrText xml:space="preserve"> PAGEREF _Toc147507949 \h </w:instrText>
+              <w:instrText xml:space="preserve"> PAGEREF _Toc149231294 \h </w:instrText>
             </w:r>
             <w:r>
               <w:rPr>
@@ -877,7 +1297,77 @@
                 <w:noProof/>
                 <w:webHidden/>
               </w:rPr>
-              <w:t>6</w:t>
+              <w:t>9</w:t>
+            </w:r>
+            <w:r>
+              <w:rPr>
+                <w:noProof/>
+                <w:webHidden/>
+              </w:rPr>
+              <w:fldChar w:fldCharType="end"/>
+            </w:r>
+          </w:hyperlink>
+        </w:p>
+        <w:p>
+          <w:pPr>
+            <w:pStyle w:val="TDC2"/>
+            <w:tabs>
+              <w:tab w:val="right" w:leader="dot" w:pos="8494"/>
+            </w:tabs>
+            <w:rPr>
+              <w:rFonts w:eastAsiaTheme="minorEastAsia"/>
+              <w:noProof/>
+              <w:lang w:eastAsia="es-ES" w:bidi="ar-SA"/>
+            </w:rPr>
+          </w:pPr>
+          <w:hyperlink w:anchor="_Toc149231295" w:history="1">
+            <w:r>
+              <w:rPr>
+                <w:rStyle w:val="Hipervnculo"/>
+                <w:noProof/>
+              </w:rPr>
+              <w:t>Diagrama de secuencia: Inicio de Sesión en Local</w:t>
+            </w:r>
+            <w:r>
+              <w:rPr>
+                <w:noProof/>
+                <w:webHidden/>
+              </w:rPr>
+              <w:tab/>
+            </w:r>
+            <w:r>
+              <w:rPr>
+                <w:noProof/>
+                <w:webHidden/>
+              </w:rPr>
+              <w:fldChar w:fldCharType="begin"/>
+            </w:r>
+            <w:r>
+              <w:rPr>
+                <w:noProof/>
+                <w:webHidden/>
+              </w:rPr>
+              <w:instrText xml:space="preserve"> PAGEREF _Toc149231295 \h </w:instrText>
+            </w:r>
+            <w:r>
+              <w:rPr>
+                <w:noProof/>
+                <w:webHidden/>
+              </w:rPr>
+            </w:r>
+            <w:r>
+              <w:rPr>
+                <w:noProof/>
+                <w:webHidden/>
+              </w:rPr>
+              <w:fldChar w:fldCharType="separate"/>
+            </w:r>
+            <w:r>
+              <w:rPr>
+                <w:noProof/>
+                <w:webHidden/>
+              </w:rPr>
+              <w:t>9</w:t>
             </w:r>
             <w:r>
               <w:rPr>
@@ -903,13 +1393,7 @@
     <w:p>
       <w:pPr>
         <w:rPr>
-          <w:rFonts w:asciiTheme="majorHAnsi" w:eastAsiaTheme="majorEastAsia" w:hAnsiTheme="majorHAnsi" w:cstheme="majorBidi"/>
-          <w:color w:val="2F5496" w:themeColor="accent1" w:themeShade="BF"/>
-          <w:kern w:val="0"/>
-          <w:sz w:val="32"/>
-          <w:szCs w:val="32"/>
-          <w:lang w:eastAsia="es-ES" w:bidi="ar-SA"/>
-          <w14:ligatures w14:val="none"/>
+          <w:noProof/>
         </w:rPr>
       </w:pPr>
       <w:r>
@@ -973,7 +1457,7 @@
           <w:lang w:eastAsia="es-ES" w:bidi="ar-SA"/>
         </w:rPr>
       </w:pPr>
-      <w:hyperlink w:anchor="_Toc147507926" w:history="1">
+      <w:hyperlink w:anchor="_Toc149231304" w:history="1">
         <w:r>
           <w:rPr>
             <w:rStyle w:val="Hipervnculo"/>
@@ -1000,7 +1484,7 @@
             <w:noProof/>
             <w:webHidden/>
           </w:rPr>
-          <w:instrText xml:space="preserve"> PAGEREF _Toc147507926 \h </w:instrText>
+          <w:instrText xml:space="preserve"> PAGEREF _Toc149231304 \h </w:instrText>
         </w:r>
         <w:r>
           <w:rPr>
@@ -1020,7 +1504,7 @@
             <w:noProof/>
             <w:webHidden/>
           </w:rPr>
-          <w:t>4</w:t>
+          <w:t>3</w:t>
         </w:r>
         <w:r>
           <w:rPr>
@@ -1043,7 +1527,7 @@
           <w:lang w:eastAsia="es-ES" w:bidi="ar-SA"/>
         </w:rPr>
       </w:pPr>
-      <w:hyperlink w:anchor="_Toc147507927" w:history="1">
+      <w:hyperlink w:anchor="_Toc149231305" w:history="1">
         <w:r>
           <w:rPr>
             <w:rStyle w:val="Hipervnculo"/>
@@ -1070,7 +1554,7 @@
             <w:noProof/>
             <w:webHidden/>
           </w:rPr>
-          <w:instrText xml:space="preserve"> PAGEREF _Toc147507927 \h </w:instrText>
+          <w:instrText xml:space="preserve"> PAGEREF _Toc149231305 \h </w:instrText>
         </w:r>
         <w:r>
           <w:rPr>
@@ -1113,13 +1597,13 @@
           <w:lang w:eastAsia="es-ES" w:bidi="ar-SA"/>
         </w:rPr>
       </w:pPr>
-      <w:hyperlink w:anchor="_Toc147507928" w:history="1">
+      <w:hyperlink w:anchor="_Toc149231306" w:history="1">
         <w:r>
           <w:rPr>
             <w:rStyle w:val="Hipervnculo"/>
             <w:noProof/>
           </w:rPr>
-          <w:t>Ilustración 3: Gráfica de Burndown del sprint 1</w:t>
+          <w:t>Ilustración 3: Imagen PBI del Sprint 1</w:t>
         </w:r>
         <w:r>
           <w:rPr>
@@ -1140,7 +1624,7 @@
             <w:noProof/>
             <w:webHidden/>
           </w:rPr>
-          <w:instrText xml:space="preserve"> PAGEREF _Toc147507928 \h </w:instrText>
+          <w:instrText xml:space="preserve"> PAGEREF _Toc149231306 \h </w:instrText>
         </w:r>
         <w:r>
           <w:rPr>
@@ -1160,7 +1644,7 @@
             <w:noProof/>
             <w:webHidden/>
           </w:rPr>
-          <w:t>5</w:t>
+          <w:t>4</w:t>
         </w:r>
         <w:r>
           <w:rPr>
@@ -1183,13 +1667,13 @@
           <w:lang w:eastAsia="es-ES" w:bidi="ar-SA"/>
         </w:rPr>
       </w:pPr>
-      <w:hyperlink w:anchor="_Toc147507929" w:history="1">
+      <w:hyperlink w:anchor="_Toc149231307" w:history="1">
         <w:r>
           <w:rPr>
             <w:rStyle w:val="Hipervnculo"/>
             <w:noProof/>
           </w:rPr>
-          <w:t>Ilustración 4: Diagrama de secuencia AgregarUsuario</w:t>
+          <w:t>Ilustración 4: Gráfica de Burndown del sprint 1</w:t>
         </w:r>
         <w:r>
           <w:rPr>
@@ -1210,7 +1694,7 @@
             <w:noProof/>
             <w:webHidden/>
           </w:rPr>
-          <w:instrText xml:space="preserve"> PAGEREF _Toc147507929 \h </w:instrText>
+          <w:instrText xml:space="preserve"> PAGEREF _Toc149231307 \h </w:instrText>
         </w:r>
         <w:r>
           <w:rPr>
@@ -1243,6 +1727,566 @@
     </w:p>
     <w:p>
       <w:pPr>
+        <w:pStyle w:val="Tabladeilustraciones"/>
+        <w:tabs>
+          <w:tab w:val="right" w:leader="dot" w:pos="8494"/>
+        </w:tabs>
+        <w:rPr>
+          <w:rFonts w:eastAsiaTheme="minorEastAsia"/>
+          <w:noProof/>
+          <w:lang w:eastAsia="es-ES" w:bidi="ar-SA"/>
+        </w:rPr>
+      </w:pPr>
+      <w:hyperlink w:anchor="_Toc149231308" w:history="1">
+        <w:r>
+          <w:rPr>
+            <w:rStyle w:val="Hipervnculo"/>
+            <w:noProof/>
+          </w:rPr>
+          <w:t>Ilustración 5: Autenticación con GitHub</w:t>
+        </w:r>
+        <w:r>
+          <w:rPr>
+            <w:noProof/>
+            <w:webHidden/>
+          </w:rPr>
+          <w:tab/>
+        </w:r>
+        <w:r>
+          <w:rPr>
+            <w:noProof/>
+            <w:webHidden/>
+          </w:rPr>
+          <w:fldChar w:fldCharType="begin"/>
+        </w:r>
+        <w:r>
+          <w:rPr>
+            <w:noProof/>
+            <w:webHidden/>
+          </w:rPr>
+          <w:instrText xml:space="preserve"> PAGEREF _Toc149231308 \h </w:instrText>
+        </w:r>
+        <w:r>
+          <w:rPr>
+            <w:noProof/>
+            <w:webHidden/>
+          </w:rPr>
+        </w:r>
+        <w:r>
+          <w:rPr>
+            <w:noProof/>
+            <w:webHidden/>
+          </w:rPr>
+          <w:fldChar w:fldCharType="separate"/>
+        </w:r>
+        <w:r>
+          <w:rPr>
+            <w:noProof/>
+            <w:webHidden/>
+          </w:rPr>
+          <w:t>6</w:t>
+        </w:r>
+        <w:r>
+          <w:rPr>
+            <w:noProof/>
+            <w:webHidden/>
+          </w:rPr>
+          <w:fldChar w:fldCharType="end"/>
+        </w:r>
+      </w:hyperlink>
+    </w:p>
+    <w:p>
+      <w:pPr>
+        <w:pStyle w:val="Tabladeilustraciones"/>
+        <w:tabs>
+          <w:tab w:val="right" w:leader="dot" w:pos="8494"/>
+        </w:tabs>
+        <w:rPr>
+          <w:rFonts w:eastAsiaTheme="minorEastAsia"/>
+          <w:noProof/>
+          <w:lang w:eastAsia="es-ES" w:bidi="ar-SA"/>
+        </w:rPr>
+      </w:pPr>
+      <w:hyperlink w:anchor="_Toc149231309" w:history="1">
+        <w:r>
+          <w:rPr>
+            <w:rStyle w:val="Hipervnculo"/>
+            <w:noProof/>
+          </w:rPr>
+          <w:t>Ilustración 6: Modal de Google One Tap</w:t>
+        </w:r>
+        <w:r>
+          <w:rPr>
+            <w:noProof/>
+            <w:webHidden/>
+          </w:rPr>
+          <w:tab/>
+        </w:r>
+        <w:r>
+          <w:rPr>
+            <w:noProof/>
+            <w:webHidden/>
+          </w:rPr>
+          <w:fldChar w:fldCharType="begin"/>
+        </w:r>
+        <w:r>
+          <w:rPr>
+            <w:noProof/>
+            <w:webHidden/>
+          </w:rPr>
+          <w:instrText xml:space="preserve"> PAGEREF _Toc149231309 \h </w:instrText>
+        </w:r>
+        <w:r>
+          <w:rPr>
+            <w:noProof/>
+            <w:webHidden/>
+          </w:rPr>
+        </w:r>
+        <w:r>
+          <w:rPr>
+            <w:noProof/>
+            <w:webHidden/>
+          </w:rPr>
+          <w:fldChar w:fldCharType="separate"/>
+        </w:r>
+        <w:r>
+          <w:rPr>
+            <w:noProof/>
+            <w:webHidden/>
+          </w:rPr>
+          <w:t>6</w:t>
+        </w:r>
+        <w:r>
+          <w:rPr>
+            <w:noProof/>
+            <w:webHidden/>
+          </w:rPr>
+          <w:fldChar w:fldCharType="end"/>
+        </w:r>
+      </w:hyperlink>
+    </w:p>
+    <w:p>
+      <w:pPr>
+        <w:pStyle w:val="Tabladeilustraciones"/>
+        <w:tabs>
+          <w:tab w:val="right" w:leader="dot" w:pos="8494"/>
+        </w:tabs>
+        <w:rPr>
+          <w:rFonts w:eastAsiaTheme="minorEastAsia"/>
+          <w:noProof/>
+          <w:lang w:eastAsia="es-ES" w:bidi="ar-SA"/>
+        </w:rPr>
+      </w:pPr>
+      <w:hyperlink w:anchor="_Toc149231310" w:history="1">
+        <w:r>
+          <w:rPr>
+            <w:rStyle w:val="Hipervnculo"/>
+            <w:noProof/>
+          </w:rPr>
+          <w:t>Ilustración 7: Diseño de Inicio de sesión</w:t>
+        </w:r>
+        <w:r>
+          <w:rPr>
+            <w:noProof/>
+            <w:webHidden/>
+          </w:rPr>
+          <w:tab/>
+        </w:r>
+        <w:r>
+          <w:rPr>
+            <w:noProof/>
+            <w:webHidden/>
+          </w:rPr>
+          <w:fldChar w:fldCharType="begin"/>
+        </w:r>
+        <w:r>
+          <w:rPr>
+            <w:noProof/>
+            <w:webHidden/>
+          </w:rPr>
+          <w:instrText xml:space="preserve"> PAGEREF _Toc149231310 \h </w:instrText>
+        </w:r>
+        <w:r>
+          <w:rPr>
+            <w:noProof/>
+            <w:webHidden/>
+          </w:rPr>
+        </w:r>
+        <w:r>
+          <w:rPr>
+            <w:noProof/>
+            <w:webHidden/>
+          </w:rPr>
+          <w:fldChar w:fldCharType="separate"/>
+        </w:r>
+        <w:r>
+          <w:rPr>
+            <w:noProof/>
+            <w:webHidden/>
+          </w:rPr>
+          <w:t>7</w:t>
+        </w:r>
+        <w:r>
+          <w:rPr>
+            <w:noProof/>
+            <w:webHidden/>
+          </w:rPr>
+          <w:fldChar w:fldCharType="end"/>
+        </w:r>
+      </w:hyperlink>
+    </w:p>
+    <w:p>
+      <w:pPr>
+        <w:pStyle w:val="Tabladeilustraciones"/>
+        <w:tabs>
+          <w:tab w:val="right" w:leader="dot" w:pos="8494"/>
+        </w:tabs>
+        <w:rPr>
+          <w:rFonts w:eastAsiaTheme="minorEastAsia"/>
+          <w:noProof/>
+          <w:lang w:eastAsia="es-ES" w:bidi="ar-SA"/>
+        </w:rPr>
+      </w:pPr>
+      <w:hyperlink w:anchor="_Toc149231311" w:history="1">
+        <w:r>
+          <w:rPr>
+            <w:rStyle w:val="Hipervnculo"/>
+            <w:noProof/>
+          </w:rPr>
+          <w:t>Ilustración 8: Diseño de registro de usuarios</w:t>
+        </w:r>
+        <w:r>
+          <w:rPr>
+            <w:noProof/>
+            <w:webHidden/>
+          </w:rPr>
+          <w:tab/>
+        </w:r>
+        <w:r>
+          <w:rPr>
+            <w:noProof/>
+            <w:webHidden/>
+          </w:rPr>
+          <w:fldChar w:fldCharType="begin"/>
+        </w:r>
+        <w:r>
+          <w:rPr>
+            <w:noProof/>
+            <w:webHidden/>
+          </w:rPr>
+          <w:instrText xml:space="preserve"> PAGEREF _Toc149231311 \h </w:instrText>
+        </w:r>
+        <w:r>
+          <w:rPr>
+            <w:noProof/>
+            <w:webHidden/>
+          </w:rPr>
+        </w:r>
+        <w:r>
+          <w:rPr>
+            <w:noProof/>
+            <w:webHidden/>
+          </w:rPr>
+          <w:fldChar w:fldCharType="separate"/>
+        </w:r>
+        <w:r>
+          <w:rPr>
+            <w:noProof/>
+            <w:webHidden/>
+          </w:rPr>
+          <w:t>7</w:t>
+        </w:r>
+        <w:r>
+          <w:rPr>
+            <w:noProof/>
+            <w:webHidden/>
+          </w:rPr>
+          <w:fldChar w:fldCharType="end"/>
+        </w:r>
+      </w:hyperlink>
+    </w:p>
+    <w:p>
+      <w:pPr>
+        <w:pStyle w:val="Tabladeilustraciones"/>
+        <w:tabs>
+          <w:tab w:val="right" w:leader="dot" w:pos="8494"/>
+        </w:tabs>
+        <w:rPr>
+          <w:rFonts w:eastAsiaTheme="minorEastAsia"/>
+          <w:noProof/>
+          <w:lang w:eastAsia="es-ES" w:bidi="ar-SA"/>
+        </w:rPr>
+      </w:pPr>
+      <w:hyperlink w:anchor="_Toc149231312" w:history="1">
+        <w:r>
+          <w:rPr>
+            <w:rStyle w:val="Hipervnculo"/>
+            <w:noProof/>
+          </w:rPr>
+          <w:t>Ilustración 9: Diagrama de arquitectura sprint 2</w:t>
+        </w:r>
+        <w:r>
+          <w:rPr>
+            <w:noProof/>
+            <w:webHidden/>
+          </w:rPr>
+          <w:tab/>
+        </w:r>
+        <w:r>
+          <w:rPr>
+            <w:noProof/>
+            <w:webHidden/>
+          </w:rPr>
+          <w:fldChar w:fldCharType="begin"/>
+        </w:r>
+        <w:r>
+          <w:rPr>
+            <w:noProof/>
+            <w:webHidden/>
+          </w:rPr>
+          <w:instrText xml:space="preserve"> PAGEREF _Toc149231312 \h </w:instrText>
+        </w:r>
+        <w:r>
+          <w:rPr>
+            <w:noProof/>
+            <w:webHidden/>
+          </w:rPr>
+        </w:r>
+        <w:r>
+          <w:rPr>
+            <w:noProof/>
+            <w:webHidden/>
+          </w:rPr>
+          <w:fldChar w:fldCharType="separate"/>
+        </w:r>
+        <w:r>
+          <w:rPr>
+            <w:noProof/>
+            <w:webHidden/>
+          </w:rPr>
+          <w:t>8</w:t>
+        </w:r>
+        <w:r>
+          <w:rPr>
+            <w:noProof/>
+            <w:webHidden/>
+          </w:rPr>
+          <w:fldChar w:fldCharType="end"/>
+        </w:r>
+      </w:hyperlink>
+    </w:p>
+    <w:p>
+      <w:pPr>
+        <w:pStyle w:val="Tabladeilustraciones"/>
+        <w:tabs>
+          <w:tab w:val="right" w:leader="dot" w:pos="8494"/>
+        </w:tabs>
+        <w:rPr>
+          <w:rFonts w:eastAsiaTheme="minorEastAsia"/>
+          <w:noProof/>
+          <w:lang w:eastAsia="es-ES" w:bidi="ar-SA"/>
+        </w:rPr>
+      </w:pPr>
+      <w:hyperlink w:anchor="_Toc149231313" w:history="1">
+        <w:r>
+          <w:rPr>
+            <w:rStyle w:val="Hipervnculo"/>
+            <w:noProof/>
+          </w:rPr>
+          <w:t>Ilustración 10: Gráfica de Burndown del sprint 2</w:t>
+        </w:r>
+        <w:r>
+          <w:rPr>
+            <w:noProof/>
+            <w:webHidden/>
+          </w:rPr>
+          <w:tab/>
+        </w:r>
+        <w:r>
+          <w:rPr>
+            <w:noProof/>
+            <w:webHidden/>
+          </w:rPr>
+          <w:fldChar w:fldCharType="begin"/>
+        </w:r>
+        <w:r>
+          <w:rPr>
+            <w:noProof/>
+            <w:webHidden/>
+          </w:rPr>
+          <w:instrText xml:space="preserve"> PAGEREF _Toc149231313 \h </w:instrText>
+        </w:r>
+        <w:r>
+          <w:rPr>
+            <w:noProof/>
+            <w:webHidden/>
+          </w:rPr>
+        </w:r>
+        <w:r>
+          <w:rPr>
+            <w:noProof/>
+            <w:webHidden/>
+          </w:rPr>
+          <w:fldChar w:fldCharType="separate"/>
+        </w:r>
+        <w:r>
+          <w:rPr>
+            <w:noProof/>
+            <w:webHidden/>
+          </w:rPr>
+          <w:t>8</w:t>
+        </w:r>
+        <w:r>
+          <w:rPr>
+            <w:noProof/>
+            <w:webHidden/>
+          </w:rPr>
+          <w:fldChar w:fldCharType="end"/>
+        </w:r>
+      </w:hyperlink>
+    </w:p>
+    <w:p>
+      <w:pPr>
+        <w:pStyle w:val="Tabladeilustraciones"/>
+        <w:tabs>
+          <w:tab w:val="right" w:leader="dot" w:pos="8494"/>
+        </w:tabs>
+        <w:rPr>
+          <w:rFonts w:eastAsiaTheme="minorEastAsia"/>
+          <w:noProof/>
+          <w:lang w:eastAsia="es-ES" w:bidi="ar-SA"/>
+        </w:rPr>
+      </w:pPr>
+      <w:hyperlink w:anchor="_Toc149231314" w:history="1">
+        <w:r>
+          <w:rPr>
+            <w:rStyle w:val="Hipervnculo"/>
+            <w:noProof/>
+          </w:rPr>
+          <w:t>Ilustración 11: Diagrama de secuencia AgregarUsuario</w:t>
+        </w:r>
+        <w:r>
+          <w:rPr>
+            <w:noProof/>
+            <w:webHidden/>
+          </w:rPr>
+          <w:tab/>
+        </w:r>
+        <w:r>
+          <w:rPr>
+            <w:noProof/>
+            <w:webHidden/>
+          </w:rPr>
+          <w:fldChar w:fldCharType="begin"/>
+        </w:r>
+        <w:r>
+          <w:rPr>
+            <w:noProof/>
+            <w:webHidden/>
+          </w:rPr>
+          <w:instrText xml:space="preserve"> PAGEREF _Toc149231314 \h </w:instrText>
+        </w:r>
+        <w:r>
+          <w:rPr>
+            <w:noProof/>
+            <w:webHidden/>
+          </w:rPr>
+        </w:r>
+        <w:r>
+          <w:rPr>
+            <w:noProof/>
+            <w:webHidden/>
+          </w:rPr>
+          <w:fldChar w:fldCharType="separate"/>
+        </w:r>
+        <w:r>
+          <w:rPr>
+            <w:noProof/>
+            <w:webHidden/>
+          </w:rPr>
+          <w:t>9</w:t>
+        </w:r>
+        <w:r>
+          <w:rPr>
+            <w:noProof/>
+            <w:webHidden/>
+          </w:rPr>
+          <w:fldChar w:fldCharType="end"/>
+        </w:r>
+      </w:hyperlink>
+    </w:p>
+    <w:p>
+      <w:pPr>
+        <w:pStyle w:val="Tabladeilustraciones"/>
+        <w:tabs>
+          <w:tab w:val="right" w:leader="dot" w:pos="8494"/>
+        </w:tabs>
+        <w:rPr>
+          <w:rFonts w:eastAsiaTheme="minorEastAsia"/>
+          <w:noProof/>
+          <w:lang w:eastAsia="es-ES" w:bidi="ar-SA"/>
+        </w:rPr>
+      </w:pPr>
+      <w:hyperlink w:anchor="_Toc149231315" w:history="1">
+        <w:r>
+          <w:rPr>
+            <w:rStyle w:val="Hipervnculo"/>
+            <w:noProof/>
+          </w:rPr>
+          <w:t>Ilustración 12: Diagrama de secuencia InicioSesionLocal</w:t>
+        </w:r>
+        <w:r>
+          <w:rPr>
+            <w:noProof/>
+            <w:webHidden/>
+          </w:rPr>
+          <w:tab/>
+        </w:r>
+        <w:r>
+          <w:rPr>
+            <w:noProof/>
+            <w:webHidden/>
+          </w:rPr>
+          <w:fldChar w:fldCharType="begin"/>
+        </w:r>
+        <w:r>
+          <w:rPr>
+            <w:noProof/>
+            <w:webHidden/>
+          </w:rPr>
+          <w:instrText xml:space="preserve"> PAGEREF _Toc149231315 \h </w:instrText>
+        </w:r>
+        <w:r>
+          <w:rPr>
+            <w:noProof/>
+            <w:webHidden/>
+          </w:rPr>
+        </w:r>
+        <w:r>
+          <w:rPr>
+            <w:noProof/>
+            <w:webHidden/>
+          </w:rPr>
+          <w:fldChar w:fldCharType="separate"/>
+        </w:r>
+        <w:r>
+          <w:rPr>
+            <w:noProof/>
+            <w:webHidden/>
+          </w:rPr>
+          <w:t>9</w:t>
+        </w:r>
+        <w:r>
+          <w:rPr>
+            <w:noProof/>
+            <w:webHidden/>
+          </w:rPr>
+          <w:fldChar w:fldCharType="end"/>
+        </w:r>
+      </w:hyperlink>
+    </w:p>
+    <w:p>
+      <w:pPr>
         <w:jc w:val="both"/>
       </w:pPr>
       <w:r>
@@ -1263,7 +2307,7 @@
       <w:pPr>
         <w:pStyle w:val="Ttulo1"/>
       </w:pPr>
-      <w:bookmarkStart w:id="0" w:name="_Toc147507943"/>
+      <w:bookmarkStart w:id="0" w:name="_Toc149231282"/>
       <w:r>
         <w:t>Introducción</w:t>
       </w:r>
@@ -1304,7 +2348,7 @@
       <w:pPr>
         <w:pStyle w:val="Ttulo1"/>
       </w:pPr>
-      <w:bookmarkStart w:id="1" w:name="_Toc147507944"/>
+      <w:bookmarkStart w:id="1" w:name="_Toc149231283"/>
       <w:r>
         <w:t>Sprint 1: Arquitectura base y puesta en marcha</w:t>
       </w:r>
@@ -1317,7 +2361,7 @@
       <w:pPr>
         <w:pStyle w:val="Ttulo2"/>
       </w:pPr>
-      <w:bookmarkStart w:id="2" w:name="_Toc147507945"/>
+      <w:bookmarkStart w:id="2" w:name="_Toc149231284"/>
       <w:r>
         <w:t>Reunión de preparación del Sprint</w:t>
       </w:r>
@@ -1334,8 +2378,13 @@
         <w:t xml:space="preserve"> se comenzó a poner en marcha el proyecto</w:t>
       </w:r>
       <w:r>
-        <w:t>, escogimos como herramienta de modelado StarUML</w:t>
-      </w:r>
+        <w:t xml:space="preserve">, escogimos como herramienta de modelado </w:t>
+      </w:r>
+      <w:proofErr w:type="spellStart"/>
+      <w:r>
+        <w:t>StarUML</w:t>
+      </w:r>
+      <w:proofErr w:type="spellEnd"/>
       <w:r>
         <w:t xml:space="preserve"> y en ella creamos dos diagramas que comentaré más adelante.</w:t>
       </w:r>
@@ -1404,7 +2453,7 @@
       <w:pPr>
         <w:pStyle w:val="Ttulo2"/>
       </w:pPr>
-      <w:bookmarkStart w:id="3" w:name="_Toc147507946"/>
+      <w:bookmarkStart w:id="3" w:name="_Toc149231285"/>
       <w:r>
         <w:t>Desarrollo del Sprint</w:t>
       </w:r>
@@ -1436,7 +2485,15 @@
         <w:t xml:space="preserve"> y el modelo</w:t>
       </w:r>
       <w:r>
-        <w:t xml:space="preserve">, luego el backend correspondiente a </w:t>
+        <w:t xml:space="preserve">, luego el </w:t>
+      </w:r>
+      <w:proofErr w:type="spellStart"/>
+      <w:r>
+        <w:t>backend</w:t>
+      </w:r>
+      <w:proofErr w:type="spellEnd"/>
+      <w:r>
+        <w:t xml:space="preserve"> correspondiente a </w:t>
       </w:r>
       <w:r>
         <w:t xml:space="preserve">los artefactos </w:t>
@@ -1457,8 +2514,13 @@
         <w:t xml:space="preserve"> Expusimos </w:t>
       </w:r>
       <w:r>
-        <w:t>la lógica en la capa Rest</w:t>
-      </w:r>
+        <w:t xml:space="preserve">la lógica en la capa </w:t>
+      </w:r>
+      <w:proofErr w:type="spellStart"/>
+      <w:r>
+        <w:t>Rest</w:t>
+      </w:r>
+      <w:proofErr w:type="spellEnd"/>
       <w:r>
         <w:t xml:space="preserve"> e implementamos un cliente de comunicación con dicha capa. </w:t>
       </w:r>
@@ -1511,7 +2573,15 @@
         <w:t xml:space="preserve">, el cual tendrá un Sistema que tendrá 1 o muchos Usuarios. Inicialmente Usuario solo tiene un Nick, pero posteriormente en </w:t>
       </w:r>
       <w:r>
-        <w:t>siguientes Sprints lo modificaremos según nuestras necesidades.</w:t>
+        <w:t xml:space="preserve">siguientes </w:t>
+      </w:r>
+      <w:proofErr w:type="spellStart"/>
+      <w:r>
+        <w:t>Sprints</w:t>
+      </w:r>
+      <w:proofErr w:type="spellEnd"/>
+      <w:r>
+        <w:t xml:space="preserve"> lo modificaremos según nuestras necesidades.</w:t>
       </w:r>
     </w:p>
     <w:p>
@@ -1579,7 +2649,7 @@
         <w:pStyle w:val="Descripcin"/>
         <w:jc w:val="center"/>
       </w:pPr>
-      <w:bookmarkStart w:id="4" w:name="_Toc147507926"/>
+      <w:bookmarkStart w:id="4" w:name="_Toc149231304"/>
       <w:r>
         <w:t xml:space="preserve">Ilustración </w:t>
       </w:r>
@@ -1615,11 +2685,21 @@
         <w:t xml:space="preserve"> con esa capa de comunicación </w:t>
       </w:r>
       <w:r>
-        <w:t>con el API Rest</w:t>
-      </w:r>
-      <w:r>
-        <w:t>, para mantener desacoplados los datos y las funcionalidades de nuestro sistema. Y un servidor NodeJS</w:t>
-      </w:r>
+        <w:t xml:space="preserve">con el API </w:t>
+      </w:r>
+      <w:proofErr w:type="spellStart"/>
+      <w:r>
+        <w:t>Rest</w:t>
+      </w:r>
+      <w:proofErr w:type="spellEnd"/>
+      <w:r>
+        <w:t xml:space="preserve">, para mantener desacoplados los datos y las funcionalidades de nuestro sistema. Y un servidor </w:t>
+      </w:r>
+      <w:proofErr w:type="spellStart"/>
+      <w:r>
+        <w:t>NodeJS</w:t>
+      </w:r>
+      <w:proofErr w:type="spellEnd"/>
       <w:r>
         <w:t xml:space="preserve"> clásico de tres capas, aunque la conexión con MongoDB se ha quedado fuera del alcance de este Sprint.</w:t>
       </w:r>
@@ -1681,7 +2761,7 @@
         <w:pStyle w:val="Descripcin"/>
         <w:jc w:val="center"/>
       </w:pPr>
-      <w:bookmarkStart w:id="5" w:name="_Toc147507927"/>
+      <w:bookmarkStart w:id="5" w:name="_Toc149231305"/>
       <w:r>
         <w:t xml:space="preserve">Ilustración </w:t>
       </w:r>
@@ -1707,7 +2787,7 @@
       <w:pPr>
         <w:pStyle w:val="Ttulo2"/>
       </w:pPr>
-      <w:bookmarkStart w:id="6" w:name="_Toc147507947"/>
+      <w:bookmarkStart w:id="6" w:name="_Toc149231286"/>
       <w:r>
         <w:t>Reunión de revisión</w:t>
       </w:r>
@@ -1738,6 +2818,9 @@
         <w:jc w:val="both"/>
       </w:pPr>
       <w:r>
+        <w:rPr>
+          <w:noProof/>
+        </w:rPr>
         <w:drawing>
           <wp:inline distT="0" distB="0" distL="0" distR="0" wp14:anchorId="0AEB916C" wp14:editId="437E0E56">
             <wp:extent cx="5400040" cy="459740"/>
@@ -1780,6 +2863,7 @@
         <w:pStyle w:val="Descripcin"/>
         <w:jc w:val="center"/>
       </w:pPr>
+      <w:bookmarkStart w:id="7" w:name="_Toc149231306"/>
       <w:r>
         <w:t xml:space="preserve">Ilustración </w:t>
       </w:r>
@@ -1794,18 +2878,28 @@
       <w:r>
         <w:t>: Imagen PBI del Sprint 1</w:t>
       </w:r>
-    </w:p>
-    <w:p>
-      <w:pPr>
-        <w:pStyle w:val="Ttulo1"/>
-      </w:pPr>
+      <w:bookmarkEnd w:id="7"/>
+    </w:p>
+    <w:p>
+      <w:pPr>
+        <w:pStyle w:val="Ttulo2"/>
+        <w:rPr>
+          <w:u w:val="single"/>
+        </w:rPr>
+      </w:pPr>
+      <w:bookmarkStart w:id="8" w:name="_Toc149231287"/>
       <w:r>
         <w:rPr>
           <w:rStyle w:val="Ttulo2Car"/>
+          <w:u w:val="single"/>
         </w:rPr>
         <w:t>Reunión de retrospectiva</w:t>
       </w:r>
-      <w:r>
+      <w:bookmarkEnd w:id="8"/>
+      <w:r>
+        <w:rPr>
+          <w:u w:val="single"/>
+        </w:rPr>
         <w:t xml:space="preserve"> </w:t>
       </w:r>
     </w:p>
@@ -1900,7 +2994,7 @@
         <w:pStyle w:val="Descripcin"/>
         <w:jc w:val="center"/>
       </w:pPr>
-      <w:bookmarkStart w:id="7" w:name="_Toc147507928"/>
+      <w:bookmarkStart w:id="9" w:name="_Toc149231307"/>
       <w:r>
         <w:t xml:space="preserve">Ilustración </w:t>
       </w:r>
@@ -1915,7 +3009,7 @@
       <w:r>
         <w:t>: Gráfica de Burndown del sprint 1</w:t>
       </w:r>
-      <w:bookmarkEnd w:id="7"/>
+      <w:bookmarkEnd w:id="9"/>
     </w:p>
     <w:p>
       <w:pPr>
@@ -1926,18 +3020,21 @@
       <w:pPr>
         <w:pStyle w:val="Ttulo1"/>
       </w:pPr>
-      <w:bookmarkStart w:id="8" w:name="_Toc147507948"/>
+      <w:bookmarkStart w:id="10" w:name="_Toc149231288"/>
       <w:r>
         <w:t>Sprint 2: Usuarios</w:t>
       </w:r>
+      <w:bookmarkEnd w:id="10"/>
     </w:p>
     <w:p>
       <w:pPr>
         <w:pStyle w:val="Ttulo2"/>
       </w:pPr>
+      <w:bookmarkStart w:id="11" w:name="_Toc149231289"/>
       <w:r>
         <w:t>Reunión de preparación del Sprint</w:t>
       </w:r>
+      <w:bookmarkEnd w:id="11"/>
     </w:p>
     <w:p>
       <w:pPr>
@@ -1957,16 +3054,26 @@
       <w:pPr>
         <w:pStyle w:val="Ttulo2"/>
       </w:pPr>
+      <w:bookmarkStart w:id="12" w:name="_Toc149231290"/>
       <w:r>
         <w:t>Desarrollo del Sprint</w:t>
       </w:r>
+      <w:bookmarkEnd w:id="12"/>
     </w:p>
     <w:p>
       <w:pPr>
         <w:jc w:val="both"/>
       </w:pPr>
       <w:r>
-        <w:t xml:space="preserve">Al comenzar este sprint, vimos que hay diferentes formas de mantener el estado del usuario, como las Cookies, el Local Storage o el Session Storage, cada uno con diferentes características, la más destacable, la capacidad. En la práctica vimos como implementar Local </w:t>
+        <w:t xml:space="preserve">Al comenzar este sprint, vimos que hay diferentes formas de mantener el estado del usuario, como las Cookies, el Local Storage o el </w:t>
+      </w:r>
+      <w:proofErr w:type="spellStart"/>
+      <w:r>
+        <w:t>Session</w:t>
+      </w:r>
+      <w:proofErr w:type="spellEnd"/>
+      <w:r>
+        <w:t xml:space="preserve"> Storage, cada uno con diferentes características, la más destacable, la capacidad. En la práctica vimos como implementar Local </w:t>
       </w:r>
       <w:r>
         <w:t>Storage, pero luego lo modificamos para adaptarlo a las cookies.</w:t>
@@ -2002,6 +3109,9 @@
         <w:jc w:val="center"/>
       </w:pPr>
       <w:r>
+        <w:rPr>
+          <w:noProof/>
+        </w:rPr>
         <w:drawing>
           <wp:inline distT="0" distB="0" distL="0" distR="0" wp14:anchorId="25B484EE" wp14:editId="48E34D6C">
             <wp:extent cx="2612039" cy="2922996"/>
@@ -2044,6 +3154,7 @@
         <w:pStyle w:val="Descripcin"/>
         <w:jc w:val="center"/>
       </w:pPr>
+      <w:bookmarkStart w:id="13" w:name="_Toc149231308"/>
       <w:r>
         <w:t xml:space="preserve">Ilustración </w:t>
       </w:r>
@@ -2058,12 +3169,9 @@
       <w:r>
         <w:t>: Autenticación con GitHub</w:t>
       </w:r>
+      <w:bookmarkEnd w:id="13"/>
     </w:p>
     <w:p/>
-    <w:p/>
-    <w:p/>
-    <w:p/>
-    <w:p/>
     <w:p>
       <w:pPr>
         <w:jc w:val="both"/>
@@ -2072,8 +3180,29 @@
         <w:t xml:space="preserve">Una vez hecha la autenticación de terceros, implementamos la capa de acceso a datos y empezamos configurando la BBDD </w:t>
       </w:r>
       <w:r>
-        <w:t>en Mongo Atlas y la conexión a ésta. También implementamos el Google One Tap para acceder al sistema mediante un modal para poder hacer peticiones a la API de autenticación de Google.</w:t>
-      </w:r>
+        <w:t xml:space="preserve">en Mongo Atlas y la conexión a ésta. También implementamos el Google </w:t>
+      </w:r>
+      <w:proofErr w:type="spellStart"/>
+      <w:r>
+        <w:t>One</w:t>
+      </w:r>
+      <w:proofErr w:type="spellEnd"/>
+      <w:r>
+        <w:t xml:space="preserve"> </w:t>
+      </w:r>
+      <w:proofErr w:type="spellStart"/>
+      <w:r>
+        <w:t>Tap</w:t>
+      </w:r>
+      <w:proofErr w:type="spellEnd"/>
+      <w:r>
+        <w:t xml:space="preserve"> para acceder al sistema mediante un modal para poder hacer peticiones a la API de autenticación de Google.</w:t>
+      </w:r>
+    </w:p>
+    <w:p>
+      <w:pPr>
+        <w:jc w:val="both"/>
+      </w:pPr>
     </w:p>
     <w:p>
       <w:pPr>
@@ -2081,6 +3210,9 @@
         <w:jc w:val="center"/>
       </w:pPr>
       <w:r>
+        <w:rPr>
+          <w:noProof/>
+        </w:rPr>
         <w:drawing>
           <wp:inline distT="0" distB="0" distL="0" distR="0" wp14:anchorId="430B05FB" wp14:editId="18F135BE">
             <wp:extent cx="3657917" cy="2324301"/>
@@ -2123,6 +3255,7 @@
         <w:pStyle w:val="Descripcin"/>
         <w:jc w:val="center"/>
       </w:pPr>
+      <w:bookmarkStart w:id="14" w:name="_Toc149231309"/>
       <w:r>
         <w:t xml:space="preserve">Ilustración </w:t>
       </w:r>
@@ -2135,9 +3268,24 @@
         </w:r>
       </w:fldSimple>
       <w:r>
-        <w:t>: Modal de Google One Tap</w:t>
-      </w:r>
-    </w:p>
+        <w:t xml:space="preserve">: Modal de Google </w:t>
+      </w:r>
+      <w:proofErr w:type="spellStart"/>
+      <w:r>
+        <w:t>One</w:t>
+      </w:r>
+      <w:proofErr w:type="spellEnd"/>
+      <w:r>
+        <w:t xml:space="preserve"> Tap</w:t>
+      </w:r>
+      <w:bookmarkEnd w:id="14"/>
+    </w:p>
+    <w:p/>
+    <w:p/>
+    <w:p/>
+    <w:p/>
+    <w:p/>
+    <w:p/>
     <w:p>
       <w:pPr>
         <w:jc w:val="both"/>
@@ -2166,6 +3314,9 @@
         <w:jc w:val="center"/>
       </w:pPr>
       <w:r>
+        <w:rPr>
+          <w:noProof/>
+        </w:rPr>
         <w:drawing>
           <wp:inline distT="0" distB="0" distL="0" distR="0" wp14:anchorId="38B8817C" wp14:editId="0C207EE3">
             <wp:extent cx="4206240" cy="2948424"/>
@@ -2208,6 +3359,7 @@
         <w:pStyle w:val="Descripcin"/>
         <w:jc w:val="center"/>
       </w:pPr>
+      <w:bookmarkStart w:id="15" w:name="_Toc149231310"/>
       <w:r>
         <w:t xml:space="preserve">Ilustración </w:t>
       </w:r>
@@ -2222,13 +3374,18 @@
       <w:r>
         <w:t>: Diseño de Inicio de sesión</w:t>
       </w:r>
-    </w:p>
+      <w:bookmarkEnd w:id="15"/>
+    </w:p>
+    <w:p/>
     <w:p>
       <w:pPr>
         <w:keepNext/>
         <w:jc w:val="center"/>
       </w:pPr>
       <w:r>
+        <w:rPr>
+          <w:noProof/>
+        </w:rPr>
         <w:drawing>
           <wp:inline distT="0" distB="0" distL="0" distR="0" wp14:anchorId="6C63EF45" wp14:editId="50DF0E65">
             <wp:extent cx="3688400" cy="3238781"/>
@@ -2271,6 +3428,7 @@
         <w:pStyle w:val="Descripcin"/>
         <w:jc w:val="center"/>
       </w:pPr>
+      <w:bookmarkStart w:id="16" w:name="_Toc149231311"/>
       <w:r>
         <w:t xml:space="preserve">Ilustración </w:t>
       </w:r>
@@ -2285,11 +3443,87 @@
       <w:r>
         <w:t>: Diseño de registro de usuarios</w:t>
       </w:r>
-    </w:p>
+      <w:bookmarkEnd w:id="16"/>
+    </w:p>
+    <w:p/>
+    <w:p/>
     <w:p>
       <w:pPr>
         <w:jc w:val="both"/>
       </w:pPr>
+      <w:r>
+        <w:t>Además, para la elaboración de este sprint hemos cambiado el diagrama de la arquitectura de nuestra aplicación, añadiendo el componente de autenticación de Google, el middleware Passport, y la colección usuarios dentro de nuestra base de datos de MongoDB.</w:t>
+      </w:r>
+    </w:p>
+    <w:p>
+      <w:pPr>
+        <w:keepNext/>
+      </w:pPr>
+      <w:r>
+        <w:drawing>
+          <wp:inline distT="0" distB="0" distL="0" distR="0" wp14:anchorId="4341ABD4" wp14:editId="074FBF2B">
+            <wp:extent cx="5400040" cy="2529840"/>
+            <wp:effectExtent l="0" t="0" r="0" b="3810"/>
+            <wp:docPr id="927423409" name="Imagen 1" descr="Diagrama&#10;&#10;Descripción generada automáticamente"/>
+            <wp:cNvGraphicFramePr>
+              <a:graphicFrameLocks xmlns:a="http://schemas.openxmlformats.org/drawingml/2006/main" noChangeAspect="1"/>
+            </wp:cNvGraphicFramePr>
+            <a:graphic xmlns:a="http://schemas.openxmlformats.org/drawingml/2006/main">
+              <a:graphicData uri="http://schemas.openxmlformats.org/drawingml/2006/picture">
+                <pic:pic xmlns:pic="http://schemas.openxmlformats.org/drawingml/2006/picture">
+                  <pic:nvPicPr>
+                    <pic:cNvPr id="927423409" name="Imagen 1" descr="Diagrama&#10;&#10;Descripción generada automáticamente"/>
+                    <pic:cNvPicPr/>
+                  </pic:nvPicPr>
+                  <pic:blipFill>
+                    <a:blip r:embed="rId23"/>
+                    <a:stretch>
+                      <a:fillRect/>
+                    </a:stretch>
+                  </pic:blipFill>
+                  <pic:spPr>
+                    <a:xfrm>
+                      <a:off x="0" y="0"/>
+                      <a:ext cx="5400040" cy="2529840"/>
+                    </a:xfrm>
+                    <a:prstGeom prst="rect">
+                      <a:avLst/>
+                    </a:prstGeom>
+                  </pic:spPr>
+                </pic:pic>
+              </a:graphicData>
+            </a:graphic>
+          </wp:inline>
+        </w:drawing>
+      </w:r>
+    </w:p>
+    <w:p>
+      <w:pPr>
+        <w:pStyle w:val="Descripcin"/>
+        <w:jc w:val="center"/>
+      </w:pPr>
+      <w:bookmarkStart w:id="17" w:name="_Toc149231312"/>
+      <w:r>
+        <w:t xml:space="preserve">Ilustración </w:t>
+      </w:r>
+      <w:fldSimple w:instr=" SEQ Ilustración \* ARABIC ">
+        <w:r>
+          <w:rPr>
+            <w:noProof/>
+          </w:rPr>
+          <w:t>9</w:t>
+        </w:r>
+      </w:fldSimple>
+      <w:r>
+        <w:t xml:space="preserve">: </w:t>
+      </w:r>
+      <w:r>
+        <w:t xml:space="preserve">Diagrama de arquitectura </w:t>
+      </w:r>
+      <w:r>
+        <w:t>sprint 2</w:t>
+      </w:r>
+      <w:bookmarkEnd w:id="17"/>
     </w:p>
     <w:p>
       <w:pPr>
@@ -2298,11 +3532,18 @@
     </w:p>
     <w:p>
       <w:pPr>
+        <w:jc w:val="both"/>
+      </w:pPr>
+    </w:p>
+    <w:p>
+      <w:pPr>
         <w:pStyle w:val="Ttulo2"/>
       </w:pPr>
+      <w:bookmarkStart w:id="18" w:name="_Toc149231291"/>
       <w:r>
         <w:t>Reunión de revisión</w:t>
       </w:r>
+      <w:bookmarkEnd w:id="18"/>
     </w:p>
     <w:p>
       <w:r>
@@ -2313,60 +3554,31 @@
       <w:pPr>
         <w:pStyle w:val="Ttulo2"/>
       </w:pPr>
+      <w:bookmarkStart w:id="19" w:name="_Toc149231292"/>
       <w:r>
         <w:t>Reunión de retrospectiva</w:t>
       </w:r>
-    </w:p>
-    <w:p/>
-    <w:p>
-      <w:pPr>
-        <w:pStyle w:val="Ttulo1"/>
-      </w:pPr>
-      <w:r>
-        <w:t>Anexos</w:t>
-      </w:r>
-      <w:bookmarkEnd w:id="8"/>
-    </w:p>
-    <w:p>
-      <w:pPr>
-        <w:pStyle w:val="Ttulo2"/>
-      </w:pPr>
-      <w:bookmarkStart w:id="9" w:name="_Toc147507949"/>
-      <w:r>
-        <w:t>Diagrama de secuencia: Agregar Usuario</w:t>
-      </w:r>
-      <w:bookmarkEnd w:id="9"/>
+      <w:bookmarkEnd w:id="19"/>
     </w:p>
     <w:p>
       <w:pPr>
         <w:jc w:val="both"/>
       </w:pPr>
       <w:r>
-        <w:t>En este diagrama de secuencia se muestran los pasos que ocurren en el sistema cuando le llega una petición para agregar un Usuario al sistema.</w:t>
-      </w:r>
-      <w:r>
-        <w:t xml:space="preserve"> Como vemos, cuando llega al sistema una petición, controlamos </w:t>
-      </w:r>
-      <w:r>
-        <w:t>el evento de click en el elemento de visualización desde controlWeb.js,</w:t>
-      </w:r>
-      <w:r>
-        <w:t xml:space="preserve"> y creamos una instancia del clienteRest</w:t>
-      </w:r>
-      <w:r>
-        <w:t xml:space="preserve"> que se comunica con la capa de presentación de nuestro servidor y ésta con nuestra lógica, ubicada en </w:t>
-      </w:r>
-      <w:r>
-        <w:t xml:space="preserve">modelo.js. Actualmente, como no es una solución definitiva y </w:t>
-      </w:r>
-      <w:r>
-        <w:t xml:space="preserve">el registro de usuarios cambie, no he visto oportuno representar </w:t>
-      </w:r>
-      <w:r>
-        <w:t xml:space="preserve">todas las alternativas </w:t>
-      </w:r>
-      <w:r>
-        <w:t xml:space="preserve">de la lógica. </w:t>
+        <w:t xml:space="preserve">Hemos utilizado la herramienta de gestión de proyectos </w:t>
+      </w:r>
+      <w:proofErr w:type="spellStart"/>
+      <w:proofErr w:type="gramStart"/>
+      <w:r>
+        <w:t>Jira</w:t>
+      </w:r>
+      <w:r>
+        <w:t>,y</w:t>
+      </w:r>
+      <w:proofErr w:type="spellEnd"/>
+      <w:proofErr w:type="gramEnd"/>
+      <w:r>
+        <w:t xml:space="preserve"> hemos modificado la estimación de los PBI en el Sprint Backlog y casi siempre dicha reestimación ha sido al alza. Cabe destacar que la estimación de puntos historia en este Sprint, en mi caso no ha sido el acertado, ya que he terminado todos antes de la fecha de finalización del sprint.</w:t>
       </w:r>
     </w:p>
     <w:p>
@@ -2378,7 +3590,146 @@
           <w:noProof/>
         </w:rPr>
         <w:drawing>
-          <wp:inline distT="0" distB="0" distL="0" distR="0" wp14:anchorId="47DD665A" wp14:editId="4E6891BE">
+          <wp:inline distT="0" distB="0" distL="0" distR="0" wp14:anchorId="00654D9D" wp14:editId="6FD54EFB">
+            <wp:extent cx="5400040" cy="2594610"/>
+            <wp:effectExtent l="0" t="0" r="0" b="0"/>
+            <wp:docPr id="651512739" name="Imagen 1" descr="Gráfico&#10;&#10;Descripción generada automáticamente"/>
+            <wp:cNvGraphicFramePr>
+              <a:graphicFrameLocks xmlns:a="http://schemas.openxmlformats.org/drawingml/2006/main" noChangeAspect="1"/>
+            </wp:cNvGraphicFramePr>
+            <a:graphic xmlns:a="http://schemas.openxmlformats.org/drawingml/2006/main">
+              <a:graphicData uri="http://schemas.openxmlformats.org/drawingml/2006/picture">
+                <pic:pic xmlns:pic="http://schemas.openxmlformats.org/drawingml/2006/picture">
+                  <pic:nvPicPr>
+                    <pic:cNvPr id="651512739" name="Imagen 1" descr="Gráfico&#10;&#10;Descripción generada automáticamente"/>
+                    <pic:cNvPicPr/>
+                  </pic:nvPicPr>
+                  <pic:blipFill>
+                    <a:blip r:embed="rId24"/>
+                    <a:stretch>
+                      <a:fillRect/>
+                    </a:stretch>
+                  </pic:blipFill>
+                  <pic:spPr>
+                    <a:xfrm>
+                      <a:off x="0" y="0"/>
+                      <a:ext cx="5400040" cy="2594610"/>
+                    </a:xfrm>
+                    <a:prstGeom prst="rect">
+                      <a:avLst/>
+                    </a:prstGeom>
+                  </pic:spPr>
+                </pic:pic>
+              </a:graphicData>
+            </a:graphic>
+          </wp:inline>
+        </w:drawing>
+      </w:r>
+    </w:p>
+    <w:p>
+      <w:pPr>
+        <w:pStyle w:val="Descripcin"/>
+        <w:jc w:val="center"/>
+      </w:pPr>
+      <w:bookmarkStart w:id="20" w:name="_Toc149231313"/>
+      <w:r>
+        <w:t xml:space="preserve">Ilustración </w:t>
+      </w:r>
+      <w:fldSimple w:instr=" SEQ Ilustración \* ARABIC ">
+        <w:r>
+          <w:rPr>
+            <w:noProof/>
+          </w:rPr>
+          <w:t>10</w:t>
+        </w:r>
+      </w:fldSimple>
+      <w:r>
+        <w:t xml:space="preserve">: </w:t>
+      </w:r>
+      <w:r>
+        <w:t xml:space="preserve">Gráfica de Burndown del sprint </w:t>
+      </w:r>
+      <w:r>
+        <w:t>2</w:t>
+      </w:r>
+      <w:bookmarkEnd w:id="20"/>
+    </w:p>
+    <w:p/>
+    <w:p>
+      <w:pPr>
+        <w:pStyle w:val="Ttulo1"/>
+      </w:pPr>
+      <w:bookmarkStart w:id="21" w:name="_Toc149231293"/>
+      <w:r>
+        <w:t>Anexos</w:t>
+      </w:r>
+      <w:bookmarkEnd w:id="21"/>
+    </w:p>
+    <w:p>
+      <w:pPr>
+        <w:pStyle w:val="Ttulo2"/>
+      </w:pPr>
+      <w:bookmarkStart w:id="22" w:name="_Toc149231294"/>
+      <w:r>
+        <w:t>Diagrama de secuencia: Agregar Usuario</w:t>
+      </w:r>
+      <w:bookmarkEnd w:id="22"/>
+    </w:p>
+    <w:p>
+      <w:pPr>
+        <w:jc w:val="both"/>
+      </w:pPr>
+      <w:r>
+        <w:t>En este diagrama de secuencia se muestran los pasos que ocurren en el sistema cuando le llega una petición para agregar un Usuario al sistema.</w:t>
+      </w:r>
+      <w:r>
+        <w:t xml:space="preserve"> Como vemos, cuando llega al sistema una petición, controlamos </w:t>
+      </w:r>
+      <w:r>
+        <w:t xml:space="preserve">el evento de </w:t>
+      </w:r>
+      <w:proofErr w:type="spellStart"/>
+      <w:r>
+        <w:t>click</w:t>
+      </w:r>
+      <w:proofErr w:type="spellEnd"/>
+      <w:r>
+        <w:t xml:space="preserve"> en el elemento de visualización desde controlWeb.js,</w:t>
+      </w:r>
+      <w:r>
+        <w:t xml:space="preserve"> y creamos una instancia del </w:t>
+      </w:r>
+      <w:proofErr w:type="spellStart"/>
+      <w:r>
+        <w:t>clienteRest</w:t>
+      </w:r>
+      <w:proofErr w:type="spellEnd"/>
+      <w:r>
+        <w:t xml:space="preserve"> que se comunica con la capa de presentación de nuestro servidor y ésta con nuestra lógica, ubicada en </w:t>
+      </w:r>
+      <w:r>
+        <w:t xml:space="preserve">modelo.js. Actualmente, como no es una solución definitiva y </w:t>
+      </w:r>
+      <w:r>
+        <w:t xml:space="preserve">el registro de usuarios cambie, no he visto oportuno representar </w:t>
+      </w:r>
+      <w:r>
+        <w:t xml:space="preserve">todas las alternativas </w:t>
+      </w:r>
+      <w:r>
+        <w:t xml:space="preserve">de la lógica. </w:t>
+      </w:r>
+    </w:p>
+    <w:p>
+      <w:pPr>
+        <w:keepNext/>
+      </w:pPr>
+      <w:r>
+        <w:rPr>
+          <w:noProof/>
+        </w:rPr>
+        <w:drawing>
+          <wp:inline distT="0" distB="0" distL="0" distR="0" wp14:anchorId="47DD665A" wp14:editId="47929BF9">
             <wp:extent cx="5400040" cy="1666240"/>
             <wp:effectExtent l="0" t="0" r="0" b="0"/>
             <wp:docPr id="1086306047" name="Imagen 1" descr="Texto&#10;&#10;Descripción generada automáticamente con confianza media"/>
@@ -2393,7 +3744,7 @@
                     <pic:cNvPicPr/>
                   </pic:nvPicPr>
                   <pic:blipFill>
-                    <a:blip r:embed="rId23" cstate="print">
+                    <a:blip r:embed="rId25" cstate="print">
                       <a:extLst>
                         <a:ext uri="{28A0092B-C50C-407E-A947-70E740481C1C}">
                           <a14:useLocalDpi xmlns:a14="http://schemas.microsoft.com/office/drawing/2010/main" val="0"/>
@@ -2424,12 +3775,8 @@
       <w:pPr>
         <w:pStyle w:val="Descripcin"/>
         <w:jc w:val="center"/>
-        <w:rPr>
-          <w:sz w:val="32"/>
-          <w:szCs w:val="32"/>
-        </w:rPr>
-      </w:pPr>
-      <w:bookmarkStart w:id="10" w:name="_Toc147507929"/>
+      </w:pPr>
+      <w:bookmarkStart w:id="23" w:name="_Toc149231314"/>
       <w:r>
         <w:t xml:space="preserve">Ilustración </w:t>
       </w:r>
@@ -2438,16 +3785,139 @@
           <w:rPr>
             <w:noProof/>
           </w:rPr>
-          <w:t>9</w:t>
+          <w:t>11</w:t>
         </w:r>
       </w:fldSimple>
       <w:r>
-        <w:t>: Diagrama de secuencia AgregarUsuario</w:t>
-      </w:r>
-      <w:bookmarkEnd w:id="10"/>
+        <w:t xml:space="preserve">: Diagrama de secuencia </w:t>
+      </w:r>
+      <w:proofErr w:type="spellStart"/>
+      <w:r>
+        <w:t>AgregarUsuario</w:t>
+      </w:r>
+      <w:bookmarkEnd w:id="23"/>
+      <w:proofErr w:type="spellEnd"/>
+    </w:p>
+    <w:p>
+      <w:pPr>
+        <w:pStyle w:val="Ttulo2"/>
+      </w:pPr>
+      <w:bookmarkStart w:id="24" w:name="_Toc149231295"/>
+      <w:r>
+        <w:t xml:space="preserve">Diagrama de secuencia: </w:t>
+      </w:r>
+      <w:r>
+        <w:t>Inicio de Sesión en Local</w:t>
+      </w:r>
+      <w:bookmarkEnd w:id="24"/>
+    </w:p>
+    <w:p>
+      <w:pPr>
+        <w:jc w:val="both"/>
+      </w:pPr>
+      <w:r>
+        <w:t>En este diagrama se muestran los pasos para iniciar sesión con un usuario en local</w:t>
+      </w:r>
+      <w:r>
+        <w:t xml:space="preserve">. En primer lugar, desde el iniciosesion.html, se muestra el formulario de inicio de sesión donde puedes ingresar el email y la contraseña para acceder. Una vez pulsado en el botón de Iniciar Sesión, dicho evento lo registra el controlWeb.js y envía al método </w:t>
+      </w:r>
+      <w:proofErr w:type="spellStart"/>
+      <w:r>
+        <w:t>iniciarSesion</w:t>
+      </w:r>
+      <w:proofErr w:type="spellEnd"/>
+      <w:r>
+        <w:t xml:space="preserve"> del </w:t>
+      </w:r>
+      <w:proofErr w:type="spellStart"/>
+      <w:r>
+        <w:t>clienteRest</w:t>
+      </w:r>
+      <w:proofErr w:type="spellEnd"/>
+      <w:r>
+        <w:t xml:space="preserve">, el cual realiza un evento de POST al lado del servidor. El POST en el index.js llama al modelo.js y el modelo al cad.js y es ahí donde accede a la base de datos devolviendo el usuario si existe y un error en caso </w:t>
+      </w:r>
+      <w:proofErr w:type="spellStart"/>
+      <w:r>
+        <w:t>contario</w:t>
+      </w:r>
+      <w:proofErr w:type="spellEnd"/>
+      <w:r>
+        <w:t>.</w:t>
+      </w:r>
+    </w:p>
+    <w:p>
+      <w:pPr>
+        <w:keepNext/>
+      </w:pPr>
+      <w:r>
+        <w:drawing>
+          <wp:inline distT="0" distB="0" distL="0" distR="0" wp14:anchorId="2BF8409B" wp14:editId="280E17DD">
+            <wp:extent cx="5400040" cy="2901950"/>
+            <wp:effectExtent l="0" t="0" r="0" b="0"/>
+            <wp:docPr id="244689339" name="Imagen 1" descr="Diagrama&#10;&#10;Descripción generada automáticamente"/>
+            <wp:cNvGraphicFramePr>
+              <a:graphicFrameLocks xmlns:a="http://schemas.openxmlformats.org/drawingml/2006/main" noChangeAspect="1"/>
+            </wp:cNvGraphicFramePr>
+            <a:graphic xmlns:a="http://schemas.openxmlformats.org/drawingml/2006/main">
+              <a:graphicData uri="http://schemas.openxmlformats.org/drawingml/2006/picture">
+                <pic:pic xmlns:pic="http://schemas.openxmlformats.org/drawingml/2006/picture">
+                  <pic:nvPicPr>
+                    <pic:cNvPr id="244689339" name="Imagen 1" descr="Diagrama&#10;&#10;Descripción generada automáticamente"/>
+                    <pic:cNvPicPr/>
+                  </pic:nvPicPr>
+                  <pic:blipFill>
+                    <a:blip r:embed="rId26"/>
+                    <a:stretch>
+                      <a:fillRect/>
+                    </a:stretch>
+                  </pic:blipFill>
+                  <pic:spPr>
+                    <a:xfrm>
+                      <a:off x="0" y="0"/>
+                      <a:ext cx="5400040" cy="2901950"/>
+                    </a:xfrm>
+                    <a:prstGeom prst="rect">
+                      <a:avLst/>
+                    </a:prstGeom>
+                  </pic:spPr>
+                </pic:pic>
+              </a:graphicData>
+            </a:graphic>
+          </wp:inline>
+        </w:drawing>
+      </w:r>
+    </w:p>
+    <w:p>
+      <w:pPr>
+        <w:pStyle w:val="Descripcin"/>
+        <w:jc w:val="center"/>
+      </w:pPr>
+      <w:bookmarkStart w:id="25" w:name="_Toc149231315"/>
+      <w:r>
+        <w:t xml:space="preserve">Ilustración </w:t>
+      </w:r>
+      <w:fldSimple w:instr=" SEQ Ilustración \* ARABIC ">
+        <w:r>
+          <w:rPr>
+            <w:noProof/>
+          </w:rPr>
+          <w:t>12</w:t>
+        </w:r>
+      </w:fldSimple>
+      <w:r>
+        <w:t xml:space="preserve">: </w:t>
+      </w:r>
+      <w:r>
+        <w:t xml:space="preserve">Diagrama de secuencia </w:t>
+      </w:r>
+      <w:r>
+        <w:t>InicioSesionLocal</w:t>
+      </w:r>
+      <w:bookmarkEnd w:id="25"/>
     </w:p>
     <w:sectPr>
-      <w:footerReference w:type="default" r:id="rId24"/>
+      <w:footerReference w:type="default" r:id="rId27"/>
       <w:pgSz w:w="11906" w:h="16838"/>
       <w:pgMar w:top="1417" w:right="1701" w:bottom="1417" w:left="1701" w:header="708" w:footer="708" w:gutter="0"/>
       <w:cols w:space="708"/>
@@ -3497,6 +4967,28 @@
       <w:szCs w:val="26"/>
     </w:rPr>
   </w:style>
+  <w:style w:type="paragraph" w:styleId="Ttulo3">
+    <w:name w:val="heading 3"/>
+    <w:basedOn w:val="Normal"/>
+    <w:next w:val="Normal"/>
+    <w:link w:val="Ttulo3Car"/>
+    <w:uiPriority w:val="9"/>
+    <w:unhideWhenUsed/>
+    <w:qFormat/>
+    <w:rsid w:val="00967BFB"/>
+    <w:pPr>
+      <w:keepNext/>
+      <w:keepLines/>
+      <w:spacing w:before="40" w:after="0"/>
+      <w:outlineLvl w:val="2"/>
+    </w:pPr>
+    <w:rPr>
+      <w:rFonts w:asciiTheme="majorHAnsi" w:eastAsiaTheme="majorEastAsia" w:hAnsiTheme="majorHAnsi" w:cstheme="majorBidi"/>
+      <w:color w:val="1F3763" w:themeColor="accent1" w:themeShade="7F"/>
+      <w:sz w:val="24"/>
+      <w:szCs w:val="24"/>
+    </w:rPr>
+  </w:style>
   <w:style w:type="character" w:default="1" w:styleId="Fuentedeprrafopredeter">
     <w:name w:val="Default Paragraph Font"/>
     <w:uiPriority w:val="1"/>
@@ -3729,6 +5221,19 @@
     <w:rPr>
       <w:color w:val="954F72" w:themeColor="followedHyperlink"/>
       <w:u w:val="single"/>
+    </w:rPr>
+  </w:style>
+  <w:style w:type="character" w:customStyle="1" w:styleId="Ttulo3Car">
+    <w:name w:val="Título 3 Car"/>
+    <w:basedOn w:val="Fuentedeprrafopredeter"/>
+    <w:link w:val="Ttulo3"/>
+    <w:uiPriority w:val="9"/>
+    <w:rsid w:val="00967BFB"/>
+    <w:rPr>
+      <w:rFonts w:asciiTheme="majorHAnsi" w:eastAsiaTheme="majorEastAsia" w:hAnsiTheme="majorHAnsi" w:cstheme="majorBidi"/>
+      <w:color w:val="1F3763" w:themeColor="accent1" w:themeShade="7F"/>
+      <w:sz w:val="24"/>
+      <w:szCs w:val="24"/>
     </w:rPr>
   </w:style>
 </w:styles>

</xml_diff>